<commit_message>
some reports was updated
</commit_message>
<xml_diff>
--- a/docs/report-13.docx
+++ b/docs/report-13.docx
@@ -14,6 +14,13 @@
       </w:pPr>
       <w:bookmarkStart w:id="0" w:name="page1"/>
       <w:bookmarkEnd w:id="0"/>
+      <w:r>
+        <w:rPr>
+          <w:rFonts w:eastAsia="Times New Roman" w:cs="Times New Roman" w:ascii="Times New Roman" w:hAnsi="Times New Roman"/>
+          <w:sz w:val="24"/>
+        </w:rPr>
+        <w:t>j</w:t>
+      </w:r>
       <w:r>
         <w:rPr>
           <w:rFonts w:eastAsia="Times New Roman" w:cs="Times New Roman" w:ascii="Times New Roman" w:hAnsi="Times New Roman"/>
@@ -239,7 +246,7 @@
                           <w:p>
                             <w:pPr>
                               <w:pStyle w:val="FrameContents"/>
-                              <w:overflowPunct w:val="false"/>
+                              <w:overflowPunct w:val="true"/>
                               <w:jc w:val="center"/>
                               <w:rPr>
                                 <w:color w:val="000000"/>
@@ -276,7 +283,7 @@
                     <w:p>
                       <w:pPr>
                         <w:pStyle w:val="FrameContents"/>
-                        <w:overflowPunct w:val="false"/>
+                        <w:overflowPunct w:val="true"/>
                         <w:jc w:val="center"/>
                         <w:rPr>
                           <w:color w:val="000000"/>
@@ -342,7 +349,7 @@
                           <w:p>
                             <w:pPr>
                               <w:pStyle w:val="FrameContents"/>
-                              <w:overflowPunct w:val="false"/>
+                              <w:overflowPunct w:val="true"/>
                               <w:jc w:val="center"/>
                               <w:rPr>
                                 <w:color w:val="000000"/>
@@ -379,7 +386,7 @@
                     <w:p>
                       <w:pPr>
                         <w:pStyle w:val="FrameContents"/>
-                        <w:overflowPunct w:val="false"/>
+                        <w:overflowPunct w:val="true"/>
                         <w:jc w:val="center"/>
                         <w:rPr>
                           <w:color w:val="000000"/>
@@ -476,7 +483,7 @@
                           <w:p>
                             <w:pPr>
                               <w:pStyle w:val="FrameContents"/>
-                              <w:overflowPunct w:val="false"/>
+                              <w:overflowPunct w:val="true"/>
                               <w:jc w:val="center"/>
                               <w:rPr>
                                 <w:color w:val="000000"/>
@@ -513,7 +520,7 @@
                     <w:p>
                       <w:pPr>
                         <w:pStyle w:val="FrameContents"/>
-                        <w:overflowPunct w:val="false"/>
+                        <w:overflowPunct w:val="true"/>
                         <w:jc w:val="center"/>
                         <w:rPr>
                           <w:color w:val="000000"/>
@@ -1013,7 +1020,7 @@
                           <w:p>
                             <w:pPr>
                               <w:pStyle w:val="FrameContents"/>
-                              <w:overflowPunct w:val="false"/>
+                              <w:overflowPunct w:val="true"/>
                               <w:jc w:val="center"/>
                               <w:rPr>
                                 <w:color w:val="000000"/>
@@ -1050,7 +1057,7 @@
                     <w:p>
                       <w:pPr>
                         <w:pStyle w:val="FrameContents"/>
-                        <w:overflowPunct w:val="false"/>
+                        <w:overflowPunct w:val="true"/>
                         <w:jc w:val="center"/>
                         <w:rPr>
                           <w:color w:val="000000"/>
@@ -1139,7 +1146,7 @@
                           <w:p>
                             <w:pPr>
                               <w:pStyle w:val="FrameContents"/>
-                              <w:overflowPunct w:val="false"/>
+                              <w:overflowPunct w:val="true"/>
                               <w:jc w:val="center"/>
                               <w:rPr>
                                 <w:color w:val="000000"/>
@@ -1176,7 +1183,7 @@
                     <w:p>
                       <w:pPr>
                         <w:pStyle w:val="FrameContents"/>
-                        <w:overflowPunct w:val="false"/>
+                        <w:overflowPunct w:val="true"/>
                         <w:jc w:val="center"/>
                         <w:rPr>
                           <w:color w:val="000000"/>
@@ -1606,16 +1613,42 @@
         <w:widowControl/>
         <w:suppressAutoHyphens w:val="true"/>
         <w:bidi w:val="0"/>
-        <w:spacing w:before="0" w:after="0"/>
+        <w:spacing w:lineRule="auto" w:line="360" w:before="0" w:after="0"/>
         <w:ind w:firstLine="720" w:start="0" w:end="0"/>
         <w:jc w:val="both"/>
-        <w:rPr>
-          <w:rFonts w:ascii="Times New Roman" w:hAnsi="Times New Roman" w:eastAsia="Times New Roman" w:cs="Times New Roman"/>
+        <w:rPr/>
+      </w:pPr>
+      <w:r>
+        <w:rPr>
+          <w:rFonts w:eastAsia="Times New Roman" w:cs="Times New Roman" w:ascii="Times New Roman" w:hAnsi="Times New Roman"/>
+          <w:b/>
+          <w:bCs/>
           <w:color w:val="000000"/>
           <w:sz w:val="28"/>
           <w:szCs w:val="28"/>
           <w:lang w:val="ru-RU"/>
         </w:rPr>
+        <w:t>Цель лабораторной работы:</w:t>
+      </w:r>
+      <w:r>
+        <w:rPr>
+          <w:rFonts w:eastAsia="Times New Roman" w:cs="Times New Roman" w:ascii="Times New Roman" w:hAnsi="Times New Roman"/>
+          <w:color w:val="000000"/>
+          <w:sz w:val="28"/>
+          <w:szCs w:val="28"/>
+          <w:lang w:val="ru-RU"/>
+        </w:rPr>
+        <w:t xml:space="preserve"> разработать алгоритм и программу вычисления площади областей ограниченных кривыми второго и первого порядков.</w:t>
+      </w:r>
+    </w:p>
+    <w:p>
+      <w:pPr>
+        <w:pStyle w:val="Normal"/>
+        <w:bidi w:val="0"/>
+        <w:spacing w:lineRule="auto" w:line="360" w:before="0" w:after="0"/>
+        <w:ind w:firstLine="720" w:start="0" w:end="0"/>
+        <w:jc w:val="both"/>
+        <w:rPr/>
       </w:pPr>
       <w:r>
         <w:rPr>
@@ -1627,100 +1660,51 @@
           <w:szCs w:val="28"/>
           <w:lang w:val="ru-RU"/>
         </w:rPr>
-        <w:t>Цель лабораторной работы:</w:t>
+        <w:t xml:space="preserve">Содержание лабораторной работы: </w:t>
       </w:r>
       <w:r>
         <w:rPr>
           <w:rFonts w:eastAsia="Times New Roman" w:cs="Times New Roman" w:ascii="Times New Roman" w:hAnsi="Times New Roman"/>
+          <w:b w:val="false"/>
+          <w:bCs w:val="false"/>
           <w:color w:val="000000"/>
           <w:sz w:val="28"/>
           <w:szCs w:val="28"/>
           <w:lang w:val="ru-RU"/>
         </w:rPr>
-        <w:t xml:space="preserve"> разработать алгоритм и программу вычисления площади областей ограниченных кривыми второго и первого порядков.</w:t>
+        <w:t>В лабораторной работе было необходимо использовать различные методы вычислений площади под кривой такие как: метод разбиения на прямоугольники и метод разбиения на трапеции. Предварительно найти уравнения кривых ограничивающие области и критические точки для вычисления площади. Число разбиений N1, N2 и N3 задать самостоятельно. Точность результатов приближенных вычислений – 0,001. Предусмотреть в программе повтор описанных действий с новым значением числа разбиений N в ответ на соответствующий запрос программы. Полученные результаты вывести на экран в виде таблицы.</w:t>
       </w:r>
     </w:p>
     <w:p>
       <w:pPr>
         <w:pStyle w:val="Normal"/>
         <w:bidi w:val="0"/>
-        <w:spacing w:before="0" w:after="0"/>
+        <w:spacing w:lineRule="auto" w:line="360" w:before="0" w:after="0"/>
         <w:ind w:firstLine="720" w:start="0" w:end="0"/>
         <w:jc w:val="both"/>
-        <w:rPr>
-          <w:rFonts w:ascii="Times New Roman" w:hAnsi="Times New Roman" w:eastAsia="Times New Roman" w:cs="Times New Roman"/>
+        <w:rPr/>
+      </w:pPr>
+      <w:r>
+        <w:rPr>
+          <w:rFonts w:eastAsia="Times New Roman" w:cs="Times New Roman" w:ascii="Times New Roman" w:hAnsi="Times New Roman"/>
+          <w:b w:val="false"/>
+          <w:bCs w:val="false"/>
           <w:color w:val="000000"/>
           <w:sz w:val="28"/>
           <w:szCs w:val="28"/>
           <w:lang w:val="ru-RU"/>
         </w:rPr>
-      </w:pPr>
-      <w:r>
-        <w:rPr>
-          <w:rFonts w:eastAsia="Times New Roman" w:cs="Times New Roman" w:ascii="Times New Roman" w:hAnsi="Times New Roman"/>
-          <w:b/>
-          <w:bCs/>
-          <w:color w:val="000000"/>
-          <w:sz w:val="28"/>
-          <w:szCs w:val="28"/>
-          <w:lang w:val="ru-RU"/>
-        </w:rPr>
-        <w:t xml:space="preserve">Содержание лабораторной работы: </w:t>
-      </w:r>
-      <w:r>
-        <w:rPr>
-          <w:rFonts w:eastAsia="Times New Roman" w:cs="Times New Roman" w:ascii="Times New Roman" w:hAnsi="Times New Roman"/>
-          <w:b w:val="false"/>
-          <w:bCs w:val="false"/>
-          <w:color w:val="000000"/>
-          <w:sz w:val="28"/>
-          <w:szCs w:val="28"/>
-          <w:lang w:val="ru-RU"/>
-        </w:rPr>
-        <w:t>В лабораторной работе было необходимо использовать различные методы вычислений площади под кривой такие как: метод разбиения на прямоугольники и метод разбиения на трапеции. Предварительно найти уравнения кривых ограничивающие области и критические точки для вычисления площади. Число разбиений N1, N2 и N3 задать самостоятельно. Точность результатов приближенных вычислений – 0,001. Предусмотреть в программе повтор описанных действий с новым значением числа разбиений N в ответ на соответствующий запрос программы. Полученные результаты вывести на экран в виде таблицы.</w:t>
+        <w:t>На рисунке изображены две закрашенные области площадь которых нужно найти.</w:t>
       </w:r>
     </w:p>
     <w:p>
       <w:pPr>
         <w:pStyle w:val="Normal"/>
         <w:bidi w:val="0"/>
-        <w:spacing w:before="0" w:after="0"/>
+        <w:spacing w:lineRule="auto" w:line="360" w:before="0" w:after="0"/>
         <w:ind w:firstLine="720" w:start="0" w:end="0"/>
         <w:jc w:val="both"/>
-        <w:rPr>
-          <w:rFonts w:ascii="Times New Roman" w:hAnsi="Times New Roman" w:eastAsia="Times New Roman" w:cs="Times New Roman"/>
-          <w:color w:val="000000"/>
-          <w:sz w:val="28"/>
-          <w:szCs w:val="28"/>
-          <w:lang w:val="ru-RU"/>
-        </w:rPr>
-      </w:pPr>
-      <w:r>
-        <w:rPr>
-          <w:rFonts w:eastAsia="Times New Roman" w:cs="Times New Roman" w:ascii="Times New Roman" w:hAnsi="Times New Roman"/>
-          <w:b w:val="false"/>
-          <w:bCs w:val="false"/>
-          <w:color w:val="000000"/>
-          <w:sz w:val="28"/>
-          <w:szCs w:val="28"/>
-          <w:lang w:val="ru-RU"/>
-        </w:rPr>
-        <w:t>На рисунке изображены две закрашенные области площадь которых нужно найти.</w:t>
-      </w:r>
-    </w:p>
-    <w:p>
-      <w:pPr>
-        <w:pStyle w:val="Normal"/>
-        <w:bidi w:val="0"/>
-        <w:spacing w:before="0" w:after="0"/>
-        <w:ind w:firstLine="720" w:start="0" w:end="0"/>
-        <w:jc w:val="both"/>
-        <w:rPr>
-          <w:rFonts w:ascii="Times New Roman" w:hAnsi="Times New Roman" w:eastAsia="Times New Roman" w:cs="Times New Roman"/>
-          <w:sz w:val="28"/>
-          <w:szCs w:val="28"/>
-          <w:lang w:val="ru-RU"/>
-        </w:rPr>
+        <w:rPr/>
       </w:pPr>
       <w:r>
         <w:drawing>
@@ -1798,15 +1782,10 @@
       <w:pPr>
         <w:pStyle w:val="Normal"/>
         <w:bidi w:val="0"/>
-        <w:spacing w:before="0" w:after="0"/>
+        <w:spacing w:lineRule="auto" w:line="360" w:before="0" w:after="0"/>
         <w:ind w:firstLine="720" w:start="0" w:end="0"/>
         <w:jc w:val="both"/>
-        <w:rPr>
-          <w:rFonts w:ascii="Times New Roman" w:hAnsi="Times New Roman" w:eastAsia="Times New Roman" w:cs="Times New Roman"/>
-          <w:sz w:val="28"/>
-          <w:szCs w:val="28"/>
-          <w:lang w:val="ru-RU"/>
-        </w:rPr>
+        <w:rPr/>
       </w:pPr>
       <w:r>
         <w:rPr>
@@ -1915,15 +1894,10 @@
       <w:pPr>
         <w:pStyle w:val="Normal"/>
         <w:bidi w:val="0"/>
-        <w:spacing w:before="0" w:after="0"/>
+        <w:spacing w:lineRule="auto" w:line="360" w:before="0" w:after="0"/>
         <w:ind w:firstLine="720" w:start="0" w:end="0"/>
         <w:jc w:val="both"/>
-        <w:rPr>
-          <w:rFonts w:ascii="Times New Roman" w:hAnsi="Times New Roman" w:eastAsia="Times New Roman" w:cs="Times New Roman"/>
-          <w:sz w:val="28"/>
-          <w:szCs w:val="28"/>
-          <w:lang w:val="ru-RU"/>
-        </w:rPr>
+        <w:rPr/>
       </w:pPr>
       <w:r>
         <w:rPr>
@@ -2059,15 +2033,10 @@
       <w:pPr>
         <w:pStyle w:val="Normal"/>
         <w:bidi w:val="0"/>
-        <w:spacing w:before="0" w:after="0"/>
+        <w:spacing w:lineRule="auto" w:line="360" w:before="0" w:after="0"/>
         <w:ind w:firstLine="720" w:start="0" w:end="0"/>
         <w:jc w:val="both"/>
-        <w:rPr>
-          <w:rFonts w:ascii="Times New Roman" w:hAnsi="Times New Roman" w:eastAsia="Times New Roman" w:cs="Times New Roman"/>
-          <w:sz w:val="28"/>
-          <w:szCs w:val="28"/>
-          <w:lang w:val="ru-RU"/>
-        </w:rPr>
+        <w:rPr/>
       </w:pPr>
       <w:r>
         <w:rPr>
@@ -2106,15 +2075,10 @@
       <w:pPr>
         <w:pStyle w:val="Normal"/>
         <w:bidi w:val="0"/>
-        <w:spacing w:before="0" w:after="0"/>
+        <w:spacing w:lineRule="auto" w:line="360" w:before="0" w:after="0"/>
         <w:ind w:firstLine="720" w:start="0" w:end="0"/>
         <w:jc w:val="both"/>
-        <w:rPr>
-          <w:rFonts w:ascii="Times New Roman" w:hAnsi="Times New Roman" w:eastAsia="Times New Roman" w:cs="Times New Roman"/>
-          <w:sz w:val="28"/>
-          <w:szCs w:val="28"/>
-          <w:lang w:val="ru-RU"/>
-        </w:rPr>
+        <w:rPr/>
       </w:pPr>
       <w:r>
         <w:rPr>
@@ -2187,15 +2151,10 @@
       <w:pPr>
         <w:pStyle w:val="Normal"/>
         <w:bidi w:val="0"/>
-        <w:spacing w:before="0" w:after="0"/>
+        <w:spacing w:lineRule="auto" w:line="360" w:before="0" w:after="0"/>
         <w:ind w:firstLine="720" w:start="0" w:end="0"/>
         <w:jc w:val="both"/>
-        <w:rPr>
-          <w:rFonts w:ascii="Times New Roman" w:hAnsi="Times New Roman" w:eastAsia="Times New Roman" w:cs="Times New Roman"/>
-          <w:sz w:val="28"/>
-          <w:szCs w:val="28"/>
-          <w:lang w:val="ru-RU"/>
-        </w:rPr>
+        <w:rPr/>
       </w:pPr>
       <w:r>
         <w:rPr>
@@ -2343,15 +2302,10 @@
       <w:pPr>
         <w:pStyle w:val="Normal"/>
         <w:bidi w:val="0"/>
-        <w:spacing w:before="0" w:after="0"/>
+        <w:spacing w:lineRule="auto" w:line="360" w:before="0" w:after="0"/>
         <w:ind w:firstLine="720" w:start="0" w:end="0"/>
         <w:jc w:val="both"/>
-        <w:rPr>
-          <w:rFonts w:ascii="Times New Roman" w:hAnsi="Times New Roman" w:eastAsia="Times New Roman" w:cs="Times New Roman"/>
-          <w:color w:val="000000"/>
-          <w:sz w:val="28"/>
-          <w:szCs w:val="28"/>
-        </w:rPr>
+        <w:rPr/>
       </w:pPr>
       <w:r>
         <w:rPr>
@@ -2373,16 +2327,10 @@
           <w:numId w:val="1"/>
         </w:numPr>
         <w:bidi w:val="0"/>
-        <w:spacing w:before="0" w:after="0"/>
+        <w:spacing w:lineRule="auto" w:line="360" w:before="0" w:after="0"/>
         <w:ind w:firstLine="720" w:start="0" w:end="0"/>
         <w:jc w:val="both"/>
-        <w:rPr>
-          <w:rFonts w:ascii="Times New Roman" w:hAnsi="Times New Roman" w:eastAsia="Times New Roman" w:cs="Times New Roman"/>
-          <w:color w:val="000000"/>
-          <w:sz w:val="28"/>
-          <w:szCs w:val="28"/>
-          <w:lang w:val="ru-RU"/>
-        </w:rPr>
+        <w:rPr/>
       </w:pPr>
       <w:r>
         <w:rPr>
@@ -2403,16 +2351,10 @@
           <w:numId w:val="1"/>
         </w:numPr>
         <w:bidi w:val="0"/>
-        <w:spacing w:before="0" w:after="0"/>
+        <w:spacing w:lineRule="auto" w:line="360" w:before="0" w:after="0"/>
         <w:ind w:firstLine="720" w:start="0" w:end="0"/>
         <w:jc w:val="both"/>
-        <w:rPr>
-          <w:rFonts w:ascii="Times New Roman" w:hAnsi="Times New Roman" w:eastAsia="Times New Roman" w:cs="Times New Roman"/>
-          <w:color w:val="000000"/>
-          <w:sz w:val="28"/>
-          <w:szCs w:val="28"/>
-          <w:lang w:val="ru-RU"/>
-        </w:rPr>
+        <w:rPr/>
       </w:pPr>
       <w:r>
         <w:rPr>
@@ -2433,16 +2375,10 @@
           <w:numId w:val="1"/>
         </w:numPr>
         <w:bidi w:val="0"/>
-        <w:spacing w:before="0" w:after="0"/>
+        <w:spacing w:lineRule="auto" w:line="360" w:before="0" w:after="0"/>
         <w:ind w:firstLine="720" w:start="0" w:end="0"/>
         <w:jc w:val="both"/>
-        <w:rPr>
-          <w:rFonts w:ascii="Times New Roman" w:hAnsi="Times New Roman" w:eastAsia="Times New Roman" w:cs="Times New Roman"/>
-          <w:color w:val="000000"/>
-          <w:sz w:val="28"/>
-          <w:szCs w:val="28"/>
-          <w:lang w:val="ru-RU"/>
-        </w:rPr>
+        <w:rPr/>
       </w:pPr>
       <w:r>
         <w:rPr>
@@ -2463,16 +2399,10 @@
           <w:numId w:val="1"/>
         </w:numPr>
         <w:bidi w:val="0"/>
-        <w:spacing w:before="0" w:after="0"/>
+        <w:spacing w:lineRule="auto" w:line="360" w:before="0" w:after="0"/>
         <w:ind w:firstLine="720" w:start="0" w:end="0"/>
         <w:jc w:val="both"/>
-        <w:rPr>
-          <w:rFonts w:ascii="Times New Roman" w:hAnsi="Times New Roman" w:eastAsia="Times New Roman" w:cs="Times New Roman"/>
-          <w:color w:val="000000"/>
-          <w:sz w:val="28"/>
-          <w:szCs w:val="28"/>
-          <w:lang w:val="ru-RU"/>
-        </w:rPr>
+        <w:rPr/>
       </w:pPr>
       <w:r>
         <w:rPr>
@@ -2512,16 +2442,10 @@
           <w:numId w:val="1"/>
         </w:numPr>
         <w:bidi w:val="0"/>
-        <w:spacing w:before="0" w:after="0"/>
+        <w:spacing w:lineRule="auto" w:line="360" w:before="0" w:after="0"/>
         <w:ind w:firstLine="720" w:start="0" w:end="0"/>
         <w:jc w:val="both"/>
-        <w:rPr>
-          <w:rFonts w:ascii="Times New Roman" w:hAnsi="Times New Roman" w:eastAsia="Times New Roman" w:cs="Times New Roman"/>
-          <w:color w:val="000000"/>
-          <w:sz w:val="28"/>
-          <w:szCs w:val="28"/>
-          <w:lang w:val="ru-RU"/>
-        </w:rPr>
+        <w:rPr/>
       </w:pPr>
       <w:r>
         <w:rPr>
@@ -2580,16 +2504,10 @@
           <w:numId w:val="1"/>
         </w:numPr>
         <w:bidi w:val="0"/>
-        <w:spacing w:before="0" w:after="0"/>
+        <w:spacing w:lineRule="auto" w:line="360" w:before="0" w:after="0"/>
         <w:ind w:firstLine="720" w:start="0" w:end="0"/>
         <w:jc w:val="both"/>
-        <w:rPr>
-          <w:rFonts w:ascii="Times New Roman" w:hAnsi="Times New Roman" w:eastAsia="Times New Roman" w:cs="Times New Roman"/>
-          <w:color w:val="000000"/>
-          <w:sz w:val="28"/>
-          <w:szCs w:val="28"/>
-          <w:lang w:val="ru-RU"/>
-        </w:rPr>
+        <w:rPr/>
       </w:pPr>
       <w:r>
         <w:rPr>
@@ -2610,16 +2528,10 @@
           <w:numId w:val="1"/>
         </w:numPr>
         <w:bidi w:val="0"/>
-        <w:spacing w:before="0" w:after="0"/>
+        <w:spacing w:lineRule="auto" w:line="360" w:before="0" w:after="0"/>
         <w:ind w:firstLine="720" w:start="0" w:end="0"/>
         <w:jc w:val="both"/>
-        <w:rPr>
-          <w:rFonts w:ascii="Times New Roman" w:hAnsi="Times New Roman" w:eastAsia="Times New Roman" w:cs="Times New Roman"/>
-          <w:color w:val="000000"/>
-          <w:sz w:val="28"/>
-          <w:szCs w:val="28"/>
-          <w:lang w:val="ru-RU"/>
-        </w:rPr>
+        <w:rPr/>
       </w:pPr>
       <w:r>
         <w:rPr>
@@ -2640,15 +2552,10 @@
           <w:numId w:val="1"/>
         </w:numPr>
         <w:bidi w:val="0"/>
-        <w:spacing w:before="0" w:after="0"/>
+        <w:spacing w:lineRule="auto" w:line="360" w:before="0" w:after="0"/>
         <w:ind w:firstLine="720" w:start="0" w:end="0"/>
         <w:jc w:val="both"/>
-        <w:rPr>
-          <w:rFonts w:ascii="Times New Roman" w:hAnsi="Times New Roman" w:eastAsia="Times New Roman" w:cs="Times New Roman"/>
-          <w:color w:val="000000"/>
-          <w:sz w:val="28"/>
-          <w:szCs w:val="28"/>
-        </w:rPr>
+        <w:rPr/>
       </w:pPr>
       <w:r>
         <w:rPr>
@@ -2668,25 +2575,19 @@
           <w:numId w:val="1"/>
         </w:numPr>
         <w:bidi w:val="0"/>
-        <w:spacing w:before="0" w:after="0"/>
+        <w:spacing w:lineRule="auto" w:line="360" w:before="0" w:after="0"/>
         <w:ind w:firstLine="720" w:start="0" w:end="0"/>
         <w:jc w:val="both"/>
-        <w:rPr>
-          <w:rFonts w:ascii="Times New Roman" w:hAnsi="Times New Roman" w:eastAsia="Times New Roman" w:cs="Times New Roman"/>
+        <w:rPr/>
+      </w:pPr>
+      <w:r>
+        <w:rPr>
+          <w:rFonts w:eastAsia="Times New Roman" w:cs="Times New Roman" w:ascii="Times New Roman" w:hAnsi="Times New Roman"/>
           <w:color w:val="000000"/>
           <w:sz w:val="28"/>
           <w:szCs w:val="28"/>
           <w:lang w:val="ru-RU"/>
         </w:rPr>
-      </w:pPr>
-      <w:r>
-        <w:rPr>
-          <w:rFonts w:eastAsia="Times New Roman" w:cs="Times New Roman" w:ascii="Times New Roman" w:hAnsi="Times New Roman"/>
-          <w:color w:val="000000"/>
-          <w:sz w:val="28"/>
-          <w:szCs w:val="28"/>
-          <w:lang w:val="ru-RU"/>
-        </w:rPr>
         <w:t xml:space="preserve">Выводим полученные результаты в виде таблицы. </w:t>
       </w:r>
     </w:p>
@@ -2694,50 +2595,22 @@
       <w:pPr>
         <w:pStyle w:val="Normal"/>
         <w:bidi w:val="0"/>
-        <w:spacing w:before="0" w:after="0"/>
+        <w:spacing w:lineRule="auto" w:line="360" w:before="0" w:after="0"/>
         <w:ind w:firstLine="720" w:start="0" w:end="0"/>
         <w:jc w:val="both"/>
-        <w:rPr>
-          <w:b/>
-          <w:bCs/>
-        </w:rPr>
-      </w:pPr>
-      <w:r>
-        <w:rPr>
-          <w:rFonts w:eastAsia="Times New Roman" w:cs="Times New Roman" w:ascii="Times New Roman" w:hAnsi="Times New Roman"/>
-          <w:b/>
-          <w:bCs/>
-          <w:color w:val="000000"/>
-          <w:sz w:val="28"/>
-          <w:szCs w:val="28"/>
-          <w:lang w:val="ru-RU"/>
-        </w:rPr>
-        <w:t>Результат работы:</w:t>
-      </w:r>
-    </w:p>
-    <w:p>
-      <w:pPr>
-        <w:pStyle w:val="Normal"/>
-        <w:bidi w:val="0"/>
-        <w:spacing w:before="0" w:after="0"/>
-        <w:ind w:firstLine="720" w:start="0" w:end="0"/>
-        <w:jc w:val="both"/>
-        <w:rPr>
-          <w:b/>
-          <w:bCs/>
-        </w:rPr>
+        <w:rPr/>
       </w:pPr>
       <w:r>
         <w:drawing>
           <wp:anchor behindDoc="0" distT="0" distB="0" distL="0" distR="0" simplePos="0" locked="0" layoutInCell="0" allowOverlap="1" relativeHeight="3">
             <wp:simplePos x="0" y="0"/>
             <wp:positionH relativeFrom="column">
-              <wp:align>center</wp:align>
+              <wp:posOffset>774700</wp:posOffset>
             </wp:positionH>
             <wp:positionV relativeFrom="paragraph">
-              <wp:posOffset>48895</wp:posOffset>
+              <wp:posOffset>210185</wp:posOffset>
             </wp:positionV>
-            <wp:extent cx="6398895" cy="2750185"/>
+            <wp:extent cx="5015865" cy="2155825"/>
             <wp:effectExtent l="0" t="0" r="0" b="0"/>
             <wp:wrapTopAndBottom/>
             <wp:docPr id="7" name="Image2" descr="" title=""/>
@@ -2762,7 +2635,7 @@
                   <pic:spPr bwMode="auto">
                     <a:xfrm>
                       <a:off x="0" y="0"/>
-                      <a:ext cx="6398895" cy="2750185"/>
+                      <a:ext cx="5015865" cy="2155825"/>
                     </a:xfrm>
                     <a:prstGeom prst="rect">
                       <a:avLst/>
@@ -2784,6 +2657,28 @@
           <w:szCs w:val="28"/>
           <w:lang w:val="ru-RU"/>
         </w:rPr>
+        <w:t>Результат работы:</w:t>
+      </w:r>
+    </w:p>
+    <w:p>
+      <w:pPr>
+        <w:pStyle w:val="Normal"/>
+        <w:bidi w:val="0"/>
+        <w:spacing w:lineRule="auto" w:line="360" w:before="0" w:after="0"/>
+        <w:ind w:firstLine="720" w:start="0" w:end="0"/>
+        <w:jc w:val="both"/>
+        <w:rPr/>
+      </w:pPr>
+      <w:r>
+        <w:rPr>
+          <w:rFonts w:eastAsia="Times New Roman" w:cs="Times New Roman" w:ascii="Times New Roman" w:hAnsi="Times New Roman"/>
+          <w:b/>
+          <w:bCs/>
+          <w:color w:val="000000"/>
+          <w:sz w:val="28"/>
+          <w:szCs w:val="28"/>
+          <w:lang w:val="ru-RU"/>
+        </w:rPr>
         <w:t xml:space="preserve">Код программы: </w:t>
       </w:r>
     </w:p>
@@ -2792,19 +2687,10 @@
         <w:pStyle w:val="Normal"/>
         <w:shd w:val="clear" w:fill="FFFFFF"/>
         <w:bidi w:val="0"/>
-        <w:spacing w:before="0" w:after="0"/>
+        <w:spacing w:lineRule="auto" w:line="276" w:before="0" w:after="0"/>
         <w:ind w:hanging="0" w:start="0" w:end="0"/>
         <w:jc w:val="both"/>
-        <w:rPr>
-          <w:b w:val="false"/>
-          <w:i w:val="false"/>
-          <w:i w:val="false"/>
-          <w:color w:val="auto"/>
-          <w:sz w:val="24"/>
-          <w:u w:val="none"/>
-          <w:shd w:fill="auto" w:val="clear"/>
-          <w:lang w:val="zxx"/>
-        </w:rPr>
+        <w:rPr/>
       </w:pPr>
       <w:r>
         <w:rPr>
@@ -2963,20 +2849,10 @@
         <w:pStyle w:val="Normal"/>
         <w:shd w:val="clear" w:fill="FFFFFF"/>
         <w:bidi w:val="0"/>
-        <w:spacing w:before="0" w:after="0"/>
+        <w:spacing w:lineRule="auto" w:line="276" w:before="0" w:after="0"/>
         <w:ind w:hanging="0" w:start="0" w:end="0"/>
         <w:jc w:val="both"/>
-        <w:rPr>
-          <w:rStyle w:val="Ch2abapTextWhitespace"/>
-          <w:b w:val="false"/>
-          <w:i w:val="false"/>
-          <w:i w:val="false"/>
-          <w:color w:val="auto"/>
-          <w:sz w:val="24"/>
-          <w:u w:val="none"/>
-          <w:shd w:fill="auto" w:val="clear"/>
-          <w:lang w:val="zxx"/>
-        </w:rPr>
+        <w:rPr/>
       </w:pPr>
       <w:r>
         <w:rPr>
@@ -3135,20 +3011,10 @@
         <w:pStyle w:val="Normal"/>
         <w:shd w:val="clear" w:fill="FFFFFF"/>
         <w:bidi w:val="0"/>
-        <w:spacing w:before="0" w:after="0"/>
+        <w:spacing w:lineRule="auto" w:line="276" w:before="0" w:after="0"/>
         <w:ind w:hanging="0" w:start="0" w:end="0"/>
         <w:jc w:val="both"/>
-        <w:rPr>
-          <w:rStyle w:val="Ch2abapTextWhitespace"/>
-          <w:b w:val="false"/>
-          <w:i w:val="false"/>
-          <w:i w:val="false"/>
-          <w:color w:val="auto"/>
-          <w:sz w:val="24"/>
-          <w:u w:val="none"/>
-          <w:shd w:fill="auto" w:val="clear"/>
-          <w:lang w:val="zxx"/>
-        </w:rPr>
+        <w:rPr/>
       </w:pPr>
       <w:r>
         <w:rPr>
@@ -3307,20 +3173,10 @@
         <w:pStyle w:val="Normal"/>
         <w:shd w:val="clear" w:fill="FFFFFF"/>
         <w:bidi w:val="0"/>
-        <w:spacing w:before="0" w:after="0"/>
+        <w:spacing w:lineRule="auto" w:line="276" w:before="0" w:after="0"/>
         <w:ind w:hanging="0" w:start="0" w:end="0"/>
         <w:jc w:val="both"/>
-        <w:rPr>
-          <w:rStyle w:val="Ch2abapTextWhitespace"/>
-          <w:b w:val="false"/>
-          <w:i w:val="false"/>
-          <w:i w:val="false"/>
-          <w:color w:val="auto"/>
-          <w:sz w:val="24"/>
-          <w:u w:val="none"/>
-          <w:shd w:fill="auto" w:val="clear"/>
-          <w:lang w:val="zxx"/>
-        </w:rPr>
+        <w:rPr/>
       </w:pPr>
       <w:r>
         <w:rPr>
@@ -3479,20 +3335,10 @@
         <w:pStyle w:val="Normal"/>
         <w:shd w:val="clear" w:fill="FFFFFF"/>
         <w:bidi w:val="0"/>
-        <w:spacing w:before="0" w:after="0"/>
+        <w:spacing w:lineRule="auto" w:line="276" w:before="0" w:after="0"/>
         <w:ind w:hanging="0" w:start="0" w:end="0"/>
         <w:jc w:val="both"/>
-        <w:rPr>
-          <w:rStyle w:val="Ch2abapTextWhitespace"/>
-          <w:b w:val="false"/>
-          <w:i w:val="false"/>
-          <w:i w:val="false"/>
-          <w:color w:val="auto"/>
-          <w:sz w:val="24"/>
-          <w:u w:val="none"/>
-          <w:shd w:fill="auto" w:val="clear"/>
-          <w:lang w:val="zxx"/>
-        </w:rPr>
+        <w:rPr/>
       </w:pPr>
       <w:r>
         <w:rPr>
@@ -3651,20 +3497,10 @@
         <w:pStyle w:val="Normal"/>
         <w:shd w:val="clear" w:fill="FFFFFF"/>
         <w:bidi w:val="0"/>
-        <w:spacing w:before="0" w:after="0"/>
+        <w:spacing w:lineRule="auto" w:line="276" w:before="0" w:after="0"/>
         <w:ind w:hanging="0" w:start="0" w:end="0"/>
         <w:jc w:val="both"/>
-        <w:rPr>
-          <w:rStyle w:val="Ch2abapTextWhitespace"/>
-          <w:b w:val="false"/>
-          <w:i w:val="false"/>
-          <w:i w:val="false"/>
-          <w:color w:val="auto"/>
-          <w:sz w:val="24"/>
-          <w:u w:val="none"/>
-          <w:shd w:fill="auto" w:val="clear"/>
-          <w:lang w:val="zxx"/>
-        </w:rPr>
+        <w:rPr/>
       </w:pPr>
       <w:r>
         <w:rPr>
@@ -3823,20 +3659,10 @@
         <w:pStyle w:val="Normal"/>
         <w:shd w:val="clear" w:fill="FFFFFF"/>
         <w:bidi w:val="0"/>
-        <w:spacing w:before="0" w:after="0"/>
+        <w:spacing w:lineRule="auto" w:line="276" w:before="0" w:after="0"/>
         <w:ind w:hanging="0" w:start="0" w:end="0"/>
         <w:jc w:val="both"/>
-        <w:rPr>
-          <w:rStyle w:val="Ch2abapTextWhitespace"/>
-          <w:b w:val="false"/>
-          <w:i w:val="false"/>
-          <w:i w:val="false"/>
-          <w:color w:val="auto"/>
-          <w:sz w:val="24"/>
-          <w:u w:val="none"/>
-          <w:shd w:fill="auto" w:val="clear"/>
-          <w:lang w:val="zxx"/>
-        </w:rPr>
+        <w:rPr/>
       </w:pPr>
       <w:r>
         <w:rPr>
@@ -3978,20 +3804,10 @@
         <w:pStyle w:val="Normal"/>
         <w:shd w:val="clear" w:fill="FFFFFF"/>
         <w:bidi w:val="0"/>
-        <w:spacing w:before="0" w:after="0"/>
+        <w:spacing w:lineRule="auto" w:line="276" w:before="0" w:after="0"/>
         <w:ind w:hanging="0" w:start="0" w:end="0"/>
         <w:jc w:val="both"/>
-        <w:rPr>
-          <w:rStyle w:val="Ch2abapTextWhitespace"/>
-          <w:b w:val="false"/>
-          <w:i w:val="false"/>
-          <w:i w:val="false"/>
-          <w:color w:val="auto"/>
-          <w:sz w:val="24"/>
-          <w:u w:val="none"/>
-          <w:shd w:fill="auto" w:val="clear"/>
-          <w:lang w:val="zxx"/>
-        </w:rPr>
+        <w:rPr/>
       </w:pPr>
       <w:r>
         <w:rPr>
@@ -4150,20 +3966,10 @@
         <w:pStyle w:val="Normal"/>
         <w:shd w:val="clear" w:fill="FFFFFF"/>
         <w:bidi w:val="0"/>
-        <w:spacing w:before="0" w:after="0"/>
+        <w:spacing w:lineRule="auto" w:line="276" w:before="0" w:after="0"/>
         <w:ind w:hanging="0" w:start="0" w:end="0"/>
         <w:jc w:val="both"/>
-        <w:rPr>
-          <w:rStyle w:val="Ch2abapTextWhitespace"/>
-          <w:b w:val="false"/>
-          <w:i w:val="false"/>
-          <w:i w:val="false"/>
-          <w:color w:val="auto"/>
-          <w:sz w:val="24"/>
-          <w:u w:val="none"/>
-          <w:shd w:fill="auto" w:val="clear"/>
-          <w:lang w:val="zxx"/>
-        </w:rPr>
+        <w:rPr/>
       </w:pPr>
       <w:r>
         <w:rPr>
@@ -4322,20 +4128,10 @@
         <w:pStyle w:val="Normal"/>
         <w:shd w:val="clear" w:fill="FFFFFF"/>
         <w:bidi w:val="0"/>
-        <w:spacing w:before="0" w:after="0"/>
+        <w:spacing w:lineRule="auto" w:line="276" w:before="0" w:after="0"/>
         <w:ind w:hanging="0" w:start="0" w:end="0"/>
         <w:jc w:val="both"/>
-        <w:rPr>
-          <w:rStyle w:val="Ch2abapTextWhitespace"/>
-          <w:b w:val="false"/>
-          <w:i w:val="false"/>
-          <w:i w:val="false"/>
-          <w:color w:val="auto"/>
-          <w:sz w:val="24"/>
-          <w:u w:val="none"/>
-          <w:shd w:fill="auto" w:val="clear"/>
-          <w:lang w:val="zxx"/>
-        </w:rPr>
+        <w:rPr/>
       </w:pPr>
       <w:r>
         <w:rPr>
@@ -4494,20 +4290,10 @@
         <w:pStyle w:val="Normal"/>
         <w:shd w:val="clear" w:fill="FFFFFF"/>
         <w:bidi w:val="0"/>
-        <w:spacing w:before="0" w:after="0"/>
+        <w:spacing w:lineRule="auto" w:line="276" w:before="0" w:after="0"/>
         <w:ind w:hanging="0" w:start="0" w:end="0"/>
         <w:jc w:val="both"/>
-        <w:rPr>
-          <w:rStyle w:val="Ch2abapTextWhitespace"/>
-          <w:b w:val="false"/>
-          <w:i w:val="false"/>
-          <w:i w:val="false"/>
-          <w:color w:val="auto"/>
-          <w:sz w:val="24"/>
-          <w:u w:val="none"/>
-          <w:shd w:fill="auto" w:val="clear"/>
-          <w:lang w:val="zxx"/>
-        </w:rPr>
+        <w:rPr/>
       </w:pPr>
       <w:r>
         <w:rPr>
@@ -4666,20 +4452,10 @@
         <w:pStyle w:val="Normal"/>
         <w:shd w:val="clear" w:fill="FFFFFF"/>
         <w:bidi w:val="0"/>
-        <w:spacing w:before="0" w:after="0"/>
+        <w:spacing w:lineRule="auto" w:line="276" w:before="0" w:after="0"/>
         <w:ind w:hanging="0" w:start="0" w:end="0"/>
         <w:jc w:val="both"/>
-        <w:rPr>
-          <w:rStyle w:val="Ch2abapTextWhitespace"/>
-          <w:b w:val="false"/>
-          <w:i w:val="false"/>
-          <w:i w:val="false"/>
-          <w:color w:val="auto"/>
-          <w:sz w:val="24"/>
-          <w:u w:val="none"/>
-          <w:shd w:fill="auto" w:val="clear"/>
-          <w:lang w:val="zxx"/>
-        </w:rPr>
+        <w:rPr/>
       </w:pPr>
       <w:r>
         <w:rPr>
@@ -4821,20 +4597,10 @@
         <w:pStyle w:val="Normal"/>
         <w:shd w:val="clear" w:fill="FFFFFF"/>
         <w:bidi w:val="0"/>
-        <w:spacing w:before="0" w:after="0"/>
+        <w:spacing w:lineRule="auto" w:line="276" w:before="0" w:after="0"/>
         <w:ind w:hanging="0" w:start="0" w:end="0"/>
         <w:jc w:val="both"/>
-        <w:rPr>
-          <w:rStyle w:val="Ch2abapTextWhitespace"/>
-          <w:b w:val="false"/>
-          <w:i w:val="false"/>
-          <w:i w:val="false"/>
-          <w:color w:val="auto"/>
-          <w:sz w:val="24"/>
-          <w:u w:val="none"/>
-          <w:shd w:fill="auto" w:val="clear"/>
-          <w:lang w:val="zxx"/>
-        </w:rPr>
+        <w:rPr/>
       </w:pPr>
       <w:r>
         <w:rPr>
@@ -5010,20 +4776,10 @@
         <w:pStyle w:val="Normal"/>
         <w:shd w:val="clear" w:fill="FFFFFF"/>
         <w:bidi w:val="0"/>
-        <w:spacing w:before="0" w:after="0"/>
+        <w:spacing w:lineRule="auto" w:line="276" w:before="0" w:after="0"/>
         <w:ind w:hanging="0" w:start="0" w:end="0"/>
         <w:jc w:val="both"/>
-        <w:rPr>
-          <w:rStyle w:val="Ch2abapTextWhitespace"/>
-          <w:b w:val="false"/>
-          <w:i w:val="false"/>
-          <w:i w:val="false"/>
-          <w:color w:val="auto"/>
-          <w:sz w:val="24"/>
-          <w:u w:val="none"/>
-          <w:shd w:fill="auto" w:val="clear"/>
-          <w:lang w:val="zxx"/>
-        </w:rPr>
+        <w:rPr/>
       </w:pPr>
       <w:r>
         <w:rPr>
@@ -5182,20 +4938,10 @@
         <w:pStyle w:val="Normal"/>
         <w:shd w:val="clear" w:fill="FFFFFF"/>
         <w:bidi w:val="0"/>
-        <w:spacing w:before="0" w:after="0"/>
+        <w:spacing w:lineRule="auto" w:line="276" w:before="0" w:after="0"/>
         <w:ind w:hanging="0" w:start="0" w:end="0"/>
         <w:jc w:val="both"/>
-        <w:rPr>
-          <w:rStyle w:val="Ch2abapTextWhitespace"/>
-          <w:b w:val="false"/>
-          <w:i w:val="false"/>
-          <w:i w:val="false"/>
-          <w:color w:val="auto"/>
-          <w:sz w:val="24"/>
-          <w:u w:val="none"/>
-          <w:shd w:fill="auto" w:val="clear"/>
-          <w:lang w:val="zxx"/>
-        </w:rPr>
+        <w:rPr/>
       </w:pPr>
       <w:r>
         <w:rPr>
@@ -5354,20 +5100,10 @@
         <w:pStyle w:val="Normal"/>
         <w:shd w:val="clear" w:fill="FFFFFF"/>
         <w:bidi w:val="0"/>
-        <w:spacing w:before="0" w:after="0"/>
+        <w:spacing w:lineRule="auto" w:line="276" w:before="0" w:after="0"/>
         <w:ind w:hanging="0" w:start="0" w:end="0"/>
         <w:jc w:val="both"/>
-        <w:rPr>
-          <w:rStyle w:val="Ch2abapTextWhitespace"/>
-          <w:b w:val="false"/>
-          <w:i w:val="false"/>
-          <w:i w:val="false"/>
-          <w:color w:val="auto"/>
-          <w:sz w:val="24"/>
-          <w:u w:val="none"/>
-          <w:shd w:fill="auto" w:val="clear"/>
-          <w:lang w:val="zxx"/>
-        </w:rPr>
+        <w:rPr/>
       </w:pPr>
       <w:r>
         <w:rPr>
@@ -5508,20 +5244,10 @@
         <w:pStyle w:val="Normal"/>
         <w:shd w:val="clear" w:fill="FFFFFF"/>
         <w:bidi w:val="0"/>
-        <w:spacing w:before="0" w:after="0"/>
+        <w:spacing w:lineRule="auto" w:line="276" w:before="0" w:after="0"/>
         <w:ind w:hanging="0" w:start="0" w:end="0"/>
         <w:jc w:val="both"/>
-        <w:rPr>
-          <w:rStyle w:val="Ch2abapTextWhitespace"/>
-          <w:b w:val="false"/>
-          <w:i w:val="false"/>
-          <w:i w:val="false"/>
-          <w:color w:val="auto"/>
-          <w:sz w:val="24"/>
-          <w:u w:val="none"/>
-          <w:shd w:fill="auto" w:val="clear"/>
-          <w:lang w:val="zxx"/>
-        </w:rPr>
+        <w:rPr/>
       </w:pPr>
       <w:r>
         <w:rPr>
@@ -5662,11 +5388,10 @@
         <w:pStyle w:val="Normal"/>
         <w:shd w:val="clear" w:fill="FFFFFF"/>
         <w:bidi w:val="0"/>
-        <w:spacing w:before="0" w:after="0"/>
+        <w:spacing w:lineRule="auto" w:line="276" w:before="0" w:after="0"/>
         <w:ind w:hanging="0" w:start="0" w:end="0"/>
         <w:jc w:val="both"/>
         <w:rPr>
-          <w:rStyle w:val="Ch2abapTextWhitespace"/>
           <w:rFonts w:ascii="Times New Roman" w:hAnsi="Times New Roman" w:eastAsia="Times New Roman" w:cs="Times New Roman"/>
           <w:b w:val="false"/>
           <w:i w:val="false"/>
@@ -5698,20 +5423,10 @@
         <w:pStyle w:val="Normal"/>
         <w:shd w:val="clear" w:fill="FFFFFF"/>
         <w:bidi w:val="0"/>
-        <w:spacing w:before="0" w:after="0"/>
+        <w:spacing w:lineRule="auto" w:line="276" w:before="0" w:after="0"/>
         <w:ind w:hanging="0" w:start="0" w:end="0"/>
         <w:jc w:val="both"/>
-        <w:rPr>
-          <w:rStyle w:val="Ch2abapTextWhitespace"/>
-          <w:b w:val="false"/>
-          <w:i w:val="false"/>
-          <w:i w:val="false"/>
-          <w:color w:val="auto"/>
-          <w:sz w:val="24"/>
-          <w:u w:val="none"/>
-          <w:shd w:fill="auto" w:val="clear"/>
-          <w:lang w:val="zxx"/>
-        </w:rPr>
+        <w:rPr/>
       </w:pPr>
       <w:r>
         <w:rPr>
@@ -5852,20 +5567,10 @@
         <w:pStyle w:val="Normal"/>
         <w:shd w:val="clear" w:fill="FFFFFF"/>
         <w:bidi w:val="0"/>
-        <w:spacing w:before="0" w:after="0"/>
+        <w:spacing w:lineRule="auto" w:line="276" w:before="0" w:after="0"/>
         <w:ind w:hanging="0" w:start="0" w:end="0"/>
         <w:jc w:val="both"/>
-        <w:rPr>
-          <w:rStyle w:val="Ch2abapTextWhitespace"/>
-          <w:b w:val="false"/>
-          <w:i w:val="false"/>
-          <w:i w:val="false"/>
-          <w:color w:val="auto"/>
-          <w:sz w:val="24"/>
-          <w:u w:val="none"/>
-          <w:shd w:fill="auto" w:val="clear"/>
-          <w:lang w:val="zxx"/>
-        </w:rPr>
+        <w:rPr/>
       </w:pPr>
       <w:r>
         <w:rPr>
@@ -6075,19 +5780,10 @@
         <w:pStyle w:val="Normal"/>
         <w:shd w:val="clear" w:fill="FFFFFF"/>
         <w:bidi w:val="0"/>
-        <w:spacing w:before="0" w:after="0"/>
+        <w:spacing w:lineRule="auto" w:line="276" w:before="0" w:after="0"/>
         <w:ind w:hanging="0" w:start="0" w:end="0"/>
         <w:jc w:val="both"/>
-        <w:rPr>
-          <w:b w:val="false"/>
-          <w:i w:val="false"/>
-          <w:i w:val="false"/>
-          <w:color w:val="auto"/>
-          <w:sz w:val="24"/>
-          <w:u w:val="none"/>
-          <w:shd w:fill="auto" w:val="clear"/>
-          <w:lang w:val="zxx"/>
-        </w:rPr>
+        <w:rPr/>
       </w:pPr>
       <w:r>
         <w:rPr>
@@ -6280,20 +5976,10 @@
         <w:pStyle w:val="Normal"/>
         <w:shd w:val="clear" w:fill="FFFFFF"/>
         <w:bidi w:val="0"/>
-        <w:spacing w:before="0" w:after="0"/>
+        <w:spacing w:lineRule="auto" w:line="276" w:before="0" w:after="0"/>
         <w:ind w:hanging="0" w:start="0" w:end="0"/>
         <w:jc w:val="both"/>
-        <w:rPr>
-          <w:rStyle w:val="Ch2abapTextWhitespace"/>
-          <w:b w:val="false"/>
-          <w:i w:val="false"/>
-          <w:i w:val="false"/>
-          <w:color w:val="auto"/>
-          <w:sz w:val="24"/>
-          <w:u w:val="none"/>
-          <w:shd w:fill="auto" w:val="clear"/>
-          <w:lang w:val="zxx"/>
-        </w:rPr>
+        <w:rPr/>
       </w:pPr>
       <w:r>
         <w:rPr>
@@ -6504,11 +6190,10 @@
         <w:pStyle w:val="Normal"/>
         <w:shd w:val="clear" w:fill="FFFFFF"/>
         <w:bidi w:val="0"/>
-        <w:spacing w:before="0" w:after="0"/>
+        <w:spacing w:lineRule="auto" w:line="276" w:before="0" w:after="0"/>
         <w:ind w:hanging="0" w:start="0" w:end="0"/>
         <w:jc w:val="both"/>
         <w:rPr>
-          <w:rStyle w:val="Ch2abapTextWhitespace"/>
           <w:rFonts w:ascii="Times New Roman" w:hAnsi="Times New Roman" w:eastAsia="Times New Roman" w:cs="Times New Roman"/>
           <w:b w:val="false"/>
           <w:i w:val="false"/>
@@ -6540,20 +6225,10 @@
         <w:pStyle w:val="Normal"/>
         <w:shd w:val="clear" w:fill="FFFFFF"/>
         <w:bidi w:val="0"/>
-        <w:spacing w:before="0" w:after="0"/>
+        <w:spacing w:lineRule="auto" w:line="276" w:before="0" w:after="0"/>
         <w:ind w:hanging="0" w:start="0" w:end="0"/>
         <w:jc w:val="both"/>
-        <w:rPr>
-          <w:rStyle w:val="Ch2abapTextWhitespace"/>
-          <w:b w:val="false"/>
-          <w:i w:val="false"/>
-          <w:i w:val="false"/>
-          <w:color w:val="auto"/>
-          <w:sz w:val="24"/>
-          <w:u w:val="none"/>
-          <w:shd w:fill="auto" w:val="clear"/>
-          <w:lang w:val="zxx"/>
-        </w:rPr>
+        <w:rPr/>
       </w:pPr>
       <w:r>
         <w:rPr>
@@ -6628,20 +6303,10 @@
         <w:pStyle w:val="Normal"/>
         <w:shd w:val="clear" w:fill="FFFFFF"/>
         <w:bidi w:val="0"/>
-        <w:spacing w:before="0" w:after="0"/>
+        <w:spacing w:lineRule="auto" w:line="276" w:before="0" w:after="0"/>
         <w:ind w:hanging="0" w:start="0" w:end="0"/>
         <w:jc w:val="both"/>
-        <w:rPr>
-          <w:rStyle w:val="Ch2abapTextWhitespace"/>
-          <w:b w:val="false"/>
-          <w:i w:val="false"/>
-          <w:i w:val="false"/>
-          <w:color w:val="auto"/>
-          <w:sz w:val="24"/>
-          <w:u w:val="none"/>
-          <w:shd w:fill="auto" w:val="clear"/>
-          <w:lang w:val="zxx"/>
-        </w:rPr>
+        <w:rPr/>
       </w:pPr>
       <w:r>
         <w:rPr>
@@ -6851,20 +6516,10 @@
         <w:pStyle w:val="Normal"/>
         <w:shd w:val="clear" w:fill="FFFFFF"/>
         <w:bidi w:val="0"/>
-        <w:spacing w:before="0" w:after="0"/>
+        <w:spacing w:lineRule="auto" w:line="276" w:before="0" w:after="0"/>
         <w:ind w:hanging="0" w:start="0" w:end="0"/>
         <w:jc w:val="both"/>
-        <w:rPr>
-          <w:rStyle w:val="Ch2abapTextWhitespace"/>
-          <w:b w:val="false"/>
-          <w:i w:val="false"/>
-          <w:i w:val="false"/>
-          <w:color w:val="auto"/>
-          <w:sz w:val="24"/>
-          <w:u w:val="none"/>
-          <w:shd w:fill="auto" w:val="clear"/>
-          <w:lang w:val="zxx"/>
-        </w:rPr>
+        <w:rPr/>
       </w:pPr>
       <w:r>
         <w:rPr>
@@ -7040,20 +6695,10 @@
         <w:pStyle w:val="Normal"/>
         <w:shd w:val="clear" w:fill="FFFFFF"/>
         <w:bidi w:val="0"/>
-        <w:spacing w:before="0" w:after="0"/>
+        <w:spacing w:lineRule="auto" w:line="276" w:before="0" w:after="0"/>
         <w:ind w:hanging="0" w:start="0" w:end="0"/>
         <w:jc w:val="both"/>
-        <w:rPr>
-          <w:rStyle w:val="Ch2abapTextWhitespace"/>
-          <w:b w:val="false"/>
-          <w:i w:val="false"/>
-          <w:i w:val="false"/>
-          <w:color w:val="auto"/>
-          <w:sz w:val="24"/>
-          <w:u w:val="none"/>
-          <w:shd w:fill="auto" w:val="clear"/>
-          <w:lang w:val="zxx"/>
-        </w:rPr>
+        <w:rPr/>
       </w:pPr>
       <w:r>
         <w:rPr>
@@ -7179,20 +6824,10 @@
         <w:pStyle w:val="Normal"/>
         <w:shd w:val="clear" w:fill="FFFFFF"/>
         <w:bidi w:val="0"/>
-        <w:spacing w:before="0" w:after="0"/>
+        <w:spacing w:lineRule="auto" w:line="276" w:before="0" w:after="0"/>
         <w:ind w:hanging="0" w:start="0" w:end="0"/>
         <w:jc w:val="both"/>
-        <w:rPr>
-          <w:rStyle w:val="Ch2abapTextWhitespace"/>
-          <w:b w:val="false"/>
-          <w:i w:val="false"/>
-          <w:i w:val="false"/>
-          <w:color w:val="auto"/>
-          <w:sz w:val="24"/>
-          <w:u w:val="none"/>
-          <w:shd w:fill="auto" w:val="clear"/>
-          <w:lang w:val="zxx"/>
-        </w:rPr>
+        <w:rPr/>
       </w:pPr>
       <w:r>
         <w:rPr>
@@ -7285,20 +6920,10 @@
         <w:pStyle w:val="Normal"/>
         <w:shd w:val="clear" w:fill="FFFFFF"/>
         <w:bidi w:val="0"/>
-        <w:spacing w:before="0" w:after="0"/>
+        <w:spacing w:lineRule="auto" w:line="276" w:before="0" w:after="0"/>
         <w:ind w:hanging="0" w:start="0" w:end="0"/>
         <w:jc w:val="both"/>
-        <w:rPr>
-          <w:rStyle w:val="Ch2abapTextWhitespace"/>
-          <w:b w:val="false"/>
-          <w:i w:val="false"/>
-          <w:i w:val="false"/>
-          <w:color w:val="auto"/>
-          <w:sz w:val="24"/>
-          <w:u w:val="none"/>
-          <w:shd w:fill="auto" w:val="clear"/>
-          <w:lang w:val="zxx"/>
-        </w:rPr>
+        <w:rPr/>
       </w:pPr>
       <w:r>
         <w:rPr>
@@ -7322,20 +6947,10 @@
         <w:pStyle w:val="Normal"/>
         <w:shd w:val="clear" w:fill="FFFFFF"/>
         <w:bidi w:val="0"/>
-        <w:spacing w:before="0" w:after="0"/>
+        <w:spacing w:lineRule="auto" w:line="276" w:before="0" w:after="0"/>
         <w:ind w:hanging="0" w:start="0" w:end="0"/>
         <w:jc w:val="both"/>
-        <w:rPr>
-          <w:rStyle w:val="Ch2abapTextWhitespace"/>
-          <w:b w:val="false"/>
-          <w:i w:val="false"/>
-          <w:i w:val="false"/>
-          <w:color w:val="auto"/>
-          <w:sz w:val="24"/>
-          <w:u w:val="none"/>
-          <w:shd w:fill="auto" w:val="clear"/>
-          <w:lang w:val="zxx"/>
-        </w:rPr>
+        <w:rPr/>
       </w:pPr>
       <w:r>
         <w:rPr>
@@ -7562,20 +7177,10 @@
         <w:pStyle w:val="Normal"/>
         <w:shd w:val="clear" w:fill="FFFFFF"/>
         <w:bidi w:val="0"/>
-        <w:spacing w:before="0" w:after="0"/>
+        <w:spacing w:lineRule="auto" w:line="276" w:before="0" w:after="0"/>
         <w:ind w:hanging="0" w:start="0" w:end="0"/>
         <w:jc w:val="both"/>
-        <w:rPr>
-          <w:rStyle w:val="Ch2abapTextWhitespace"/>
-          <w:b w:val="false"/>
-          <w:i w:val="false"/>
-          <w:i w:val="false"/>
-          <w:color w:val="auto"/>
-          <w:sz w:val="24"/>
-          <w:u w:val="none"/>
-          <w:shd w:fill="auto" w:val="clear"/>
-          <w:lang w:val="zxx"/>
-        </w:rPr>
+        <w:rPr/>
       </w:pPr>
       <w:r>
         <w:rPr>
@@ -7901,20 +7506,10 @@
         <w:pStyle w:val="Normal"/>
         <w:shd w:val="clear" w:fill="FFFFFF"/>
         <w:bidi w:val="0"/>
-        <w:spacing w:before="0" w:after="0"/>
+        <w:spacing w:lineRule="auto" w:line="276" w:before="0" w:after="0"/>
         <w:ind w:hanging="0" w:start="0" w:end="0"/>
         <w:jc w:val="both"/>
-        <w:rPr>
-          <w:rStyle w:val="Ch2abapTextWhitespace"/>
-          <w:b w:val="false"/>
-          <w:i w:val="false"/>
-          <w:i w:val="false"/>
-          <w:color w:val="auto"/>
-          <w:sz w:val="24"/>
-          <w:u w:val="none"/>
-          <w:shd w:fill="auto" w:val="clear"/>
-          <w:lang w:val="zxx"/>
-        </w:rPr>
+        <w:rPr/>
       </w:pPr>
       <w:r>
         <w:rPr>
@@ -8289,20 +7884,10 @@
         <w:pStyle w:val="Normal"/>
         <w:shd w:val="clear" w:fill="FFFFFF"/>
         <w:bidi w:val="0"/>
-        <w:spacing w:before="0" w:after="0"/>
+        <w:spacing w:lineRule="auto" w:line="276" w:before="0" w:after="0"/>
         <w:ind w:hanging="0" w:start="0" w:end="0"/>
         <w:jc w:val="both"/>
-        <w:rPr>
-          <w:rStyle w:val="Ch2abapTextWhitespace"/>
-          <w:b w:val="false"/>
-          <w:i w:val="false"/>
-          <w:i w:val="false"/>
-          <w:color w:val="auto"/>
-          <w:sz w:val="24"/>
-          <w:u w:val="none"/>
-          <w:shd w:fill="auto" w:val="clear"/>
-          <w:lang w:val="zxx"/>
-        </w:rPr>
+        <w:rPr/>
       </w:pPr>
       <w:r>
         <w:rPr>
@@ -8661,20 +8246,10 @@
         <w:pStyle w:val="Normal"/>
         <w:shd w:val="clear" w:fill="FFFFFF"/>
         <w:bidi w:val="0"/>
-        <w:spacing w:before="0" w:after="0"/>
+        <w:spacing w:lineRule="auto" w:line="276" w:before="0" w:after="0"/>
         <w:ind w:hanging="0" w:start="0" w:end="0"/>
         <w:jc w:val="both"/>
-        <w:rPr>
-          <w:rStyle w:val="Ch2abapTextWhitespace"/>
-          <w:b w:val="false"/>
-          <w:i w:val="false"/>
-          <w:i w:val="false"/>
-          <w:color w:val="auto"/>
-          <w:sz w:val="24"/>
-          <w:u w:val="none"/>
-          <w:shd w:fill="auto" w:val="clear"/>
-          <w:lang w:val="zxx"/>
-        </w:rPr>
+        <w:rPr/>
       </w:pPr>
       <w:r>
         <w:rPr>
@@ -8732,11 +8307,10 @@
         <w:pStyle w:val="Normal"/>
         <w:shd w:val="clear" w:fill="FFFFFF"/>
         <w:bidi w:val="0"/>
-        <w:spacing w:before="0" w:after="0"/>
+        <w:spacing w:lineRule="auto" w:line="276" w:before="0" w:after="0"/>
         <w:ind w:hanging="0" w:start="0" w:end="0"/>
         <w:jc w:val="both"/>
         <w:rPr>
-          <w:rStyle w:val="Ch2abapTextWhitespace"/>
           <w:rFonts w:ascii="Times New Roman" w:hAnsi="Times New Roman" w:eastAsia="Times New Roman" w:cs="Times New Roman"/>
           <w:b w:val="false"/>
           <w:i w:val="false"/>
@@ -8768,20 +8342,10 @@
         <w:pStyle w:val="Normal"/>
         <w:shd w:val="clear" w:fill="FFFFFF"/>
         <w:bidi w:val="0"/>
-        <w:spacing w:before="0" w:after="0"/>
+        <w:spacing w:lineRule="auto" w:line="276" w:before="0" w:after="0"/>
         <w:ind w:hanging="0" w:start="0" w:end="0"/>
         <w:jc w:val="both"/>
-        <w:rPr>
-          <w:rStyle w:val="Ch2abapTextWhitespace"/>
-          <w:b w:val="false"/>
-          <w:i w:val="false"/>
-          <w:i w:val="false"/>
-          <w:color w:val="auto"/>
-          <w:sz w:val="24"/>
-          <w:u w:val="none"/>
-          <w:shd w:fill="auto" w:val="clear"/>
-          <w:lang w:val="zxx"/>
-        </w:rPr>
+        <w:rPr/>
       </w:pPr>
       <w:r>
         <w:rPr>
@@ -8958,20 +8522,10 @@
         <w:pStyle w:val="Normal"/>
         <w:shd w:val="clear" w:fill="FFFFFF"/>
         <w:bidi w:val="0"/>
-        <w:spacing w:before="0" w:after="0"/>
+        <w:spacing w:lineRule="auto" w:line="276" w:before="0" w:after="0"/>
         <w:ind w:hanging="0" w:start="0" w:end="0"/>
         <w:jc w:val="both"/>
-        <w:rPr>
-          <w:rStyle w:val="Ch2abapTextWhitespace"/>
-          <w:b w:val="false"/>
-          <w:i w:val="false"/>
-          <w:i w:val="false"/>
-          <w:color w:val="auto"/>
-          <w:sz w:val="24"/>
-          <w:u w:val="none"/>
-          <w:shd w:fill="auto" w:val="clear"/>
-          <w:lang w:val="zxx"/>
-        </w:rPr>
+        <w:rPr/>
       </w:pPr>
       <w:r>
         <w:rPr>
@@ -9012,11 +8566,10 @@
         <w:pStyle w:val="Normal"/>
         <w:shd w:val="clear" w:fill="FFFFFF"/>
         <w:bidi w:val="0"/>
-        <w:spacing w:before="0" w:after="0"/>
+        <w:spacing w:lineRule="auto" w:line="276" w:before="0" w:after="0"/>
         <w:ind w:hanging="0" w:start="0" w:end="0"/>
         <w:jc w:val="both"/>
         <w:rPr>
-          <w:rStyle w:val="Ch2abapTextWhitespace"/>
           <w:rFonts w:ascii="Times New Roman" w:hAnsi="Times New Roman" w:eastAsia="Times New Roman" w:cs="Times New Roman"/>
           <w:b w:val="false"/>
           <w:i w:val="false"/>
@@ -9048,20 +8601,10 @@
         <w:pStyle w:val="Normal"/>
         <w:shd w:val="clear" w:fill="FFFFFF"/>
         <w:bidi w:val="0"/>
-        <w:spacing w:before="0" w:after="0"/>
+        <w:spacing w:lineRule="auto" w:line="276" w:before="0" w:after="0"/>
         <w:ind w:hanging="0" w:start="0" w:end="0"/>
         <w:jc w:val="both"/>
-        <w:rPr>
-          <w:rStyle w:val="Ch2abapTextWhitespace"/>
-          <w:b w:val="false"/>
-          <w:i w:val="false"/>
-          <w:i w:val="false"/>
-          <w:color w:val="auto"/>
-          <w:sz w:val="24"/>
-          <w:u w:val="none"/>
-          <w:shd w:fill="auto" w:val="clear"/>
-          <w:lang w:val="zxx"/>
-        </w:rPr>
+        <w:rPr/>
       </w:pPr>
       <w:r>
         <w:rPr>
@@ -9136,20 +8679,10 @@
         <w:pStyle w:val="Normal"/>
         <w:shd w:val="clear" w:fill="FFFFFF"/>
         <w:bidi w:val="0"/>
-        <w:spacing w:before="0" w:after="0"/>
+        <w:spacing w:lineRule="auto" w:line="276" w:before="0" w:after="0"/>
         <w:ind w:hanging="0" w:start="0" w:end="0"/>
         <w:jc w:val="both"/>
-        <w:rPr>
-          <w:rStyle w:val="Ch2abapTextWhitespace"/>
-          <w:b w:val="false"/>
-          <w:i w:val="false"/>
-          <w:i w:val="false"/>
-          <w:color w:val="auto"/>
-          <w:sz w:val="24"/>
-          <w:u w:val="none"/>
-          <w:shd w:fill="auto" w:val="clear"/>
-          <w:lang w:val="zxx"/>
-        </w:rPr>
+        <w:rPr/>
       </w:pPr>
       <w:r>
         <w:rPr>
@@ -9359,20 +8892,10 @@
         <w:pStyle w:val="Normal"/>
         <w:shd w:val="clear" w:fill="FFFFFF"/>
         <w:bidi w:val="0"/>
-        <w:spacing w:before="0" w:after="0"/>
+        <w:spacing w:lineRule="auto" w:line="276" w:before="0" w:after="0"/>
         <w:ind w:hanging="0" w:start="0" w:end="0"/>
         <w:jc w:val="both"/>
-        <w:rPr>
-          <w:rStyle w:val="Ch2abapTextWhitespace"/>
-          <w:b w:val="false"/>
-          <w:i w:val="false"/>
-          <w:i w:val="false"/>
-          <w:color w:val="auto"/>
-          <w:sz w:val="24"/>
-          <w:u w:val="none"/>
-          <w:shd w:fill="auto" w:val="clear"/>
-          <w:lang w:val="zxx"/>
-        </w:rPr>
+        <w:rPr/>
       </w:pPr>
       <w:r>
         <w:rPr>
@@ -9548,20 +9071,10 @@
         <w:pStyle w:val="Normal"/>
         <w:shd w:val="clear" w:fill="FFFFFF"/>
         <w:bidi w:val="0"/>
-        <w:spacing w:before="0" w:after="0"/>
+        <w:spacing w:lineRule="auto" w:line="276" w:before="0" w:after="0"/>
         <w:ind w:hanging="0" w:start="0" w:end="0"/>
         <w:jc w:val="both"/>
-        <w:rPr>
-          <w:rStyle w:val="Ch2abapTextWhitespace"/>
-          <w:b w:val="false"/>
-          <w:i w:val="false"/>
-          <w:i w:val="false"/>
-          <w:color w:val="auto"/>
-          <w:sz w:val="24"/>
-          <w:u w:val="none"/>
-          <w:shd w:fill="auto" w:val="clear"/>
-          <w:lang w:val="zxx"/>
-        </w:rPr>
+        <w:rPr/>
       </w:pPr>
       <w:r>
         <w:rPr>
@@ -9687,20 +9200,10 @@
         <w:pStyle w:val="Normal"/>
         <w:shd w:val="clear" w:fill="FFFFFF"/>
         <w:bidi w:val="0"/>
-        <w:spacing w:before="0" w:after="0"/>
+        <w:spacing w:lineRule="auto" w:line="276" w:before="0" w:after="0"/>
         <w:ind w:hanging="0" w:start="0" w:end="0"/>
         <w:jc w:val="both"/>
-        <w:rPr>
-          <w:rStyle w:val="Ch2abapTextWhitespace"/>
-          <w:b w:val="false"/>
-          <w:i w:val="false"/>
-          <w:i w:val="false"/>
-          <w:color w:val="auto"/>
-          <w:sz w:val="24"/>
-          <w:u w:val="none"/>
-          <w:shd w:fill="auto" w:val="clear"/>
-          <w:lang w:val="zxx"/>
-        </w:rPr>
+        <w:rPr/>
       </w:pPr>
       <w:r>
         <w:rPr>
@@ -9793,20 +9296,10 @@
         <w:pStyle w:val="Normal"/>
         <w:shd w:val="clear" w:fill="FFFFFF"/>
         <w:bidi w:val="0"/>
-        <w:spacing w:before="0" w:after="0"/>
+        <w:spacing w:lineRule="auto" w:line="276" w:before="0" w:after="0"/>
         <w:ind w:hanging="0" w:start="0" w:end="0"/>
         <w:jc w:val="both"/>
-        <w:rPr>
-          <w:rStyle w:val="Ch2abapTextWhitespace"/>
-          <w:b w:val="false"/>
-          <w:i w:val="false"/>
-          <w:i w:val="false"/>
-          <w:color w:val="auto"/>
-          <w:sz w:val="24"/>
-          <w:u w:val="none"/>
-          <w:shd w:fill="auto" w:val="clear"/>
-          <w:lang w:val="zxx"/>
-        </w:rPr>
+        <w:rPr/>
       </w:pPr>
       <w:r>
         <w:rPr>
@@ -9830,20 +9323,10 @@
         <w:pStyle w:val="Normal"/>
         <w:shd w:val="clear" w:fill="FFFFFF"/>
         <w:bidi w:val="0"/>
-        <w:spacing w:before="0" w:after="0"/>
+        <w:spacing w:lineRule="auto" w:line="276" w:before="0" w:after="0"/>
         <w:ind w:hanging="0" w:start="0" w:end="0"/>
         <w:jc w:val="both"/>
-        <w:rPr>
-          <w:rStyle w:val="Ch2abapTextWhitespace"/>
-          <w:b w:val="false"/>
-          <w:i w:val="false"/>
-          <w:i w:val="false"/>
-          <w:color w:val="auto"/>
-          <w:sz w:val="24"/>
-          <w:u w:val="none"/>
-          <w:shd w:fill="auto" w:val="clear"/>
-          <w:lang w:val="zxx"/>
-        </w:rPr>
+        <w:rPr/>
       </w:pPr>
       <w:r>
         <w:rPr>
@@ -10070,20 +9553,10 @@
         <w:pStyle w:val="Normal"/>
         <w:shd w:val="clear" w:fill="FFFFFF"/>
         <w:bidi w:val="0"/>
-        <w:spacing w:before="0" w:after="0"/>
+        <w:spacing w:lineRule="auto" w:line="276" w:before="0" w:after="0"/>
         <w:ind w:hanging="0" w:start="0" w:end="0"/>
         <w:jc w:val="both"/>
-        <w:rPr>
-          <w:rStyle w:val="Ch2abapTextWhitespace"/>
-          <w:b w:val="false"/>
-          <w:i w:val="false"/>
-          <w:i w:val="false"/>
-          <w:color w:val="auto"/>
-          <w:sz w:val="24"/>
-          <w:u w:val="none"/>
-          <w:shd w:fill="auto" w:val="clear"/>
-          <w:lang w:val="zxx"/>
-        </w:rPr>
+        <w:rPr/>
       </w:pPr>
       <w:r>
         <w:rPr>
@@ -10292,20 +9765,10 @@
         <w:pStyle w:val="Normal"/>
         <w:shd w:val="clear" w:fill="FFFFFF"/>
         <w:bidi w:val="0"/>
-        <w:spacing w:before="0" w:after="0"/>
+        <w:spacing w:lineRule="auto" w:line="276" w:before="0" w:after="0"/>
         <w:ind w:hanging="0" w:start="0" w:end="0"/>
         <w:jc w:val="both"/>
-        <w:rPr>
-          <w:rStyle w:val="Ch2abapTextWhitespace"/>
-          <w:b w:val="false"/>
-          <w:i w:val="false"/>
-          <w:i w:val="false"/>
-          <w:color w:val="auto"/>
-          <w:sz w:val="24"/>
-          <w:u w:val="none"/>
-          <w:shd w:fill="auto" w:val="clear"/>
-          <w:lang w:val="zxx"/>
-        </w:rPr>
+        <w:rPr/>
       </w:pPr>
       <w:r>
         <w:rPr>
@@ -10631,11 +10094,10 @@
         <w:pStyle w:val="Normal"/>
         <w:shd w:val="clear" w:fill="FFFFFF"/>
         <w:bidi w:val="0"/>
-        <w:spacing w:before="0" w:after="0"/>
+        <w:spacing w:lineRule="auto" w:line="276" w:before="0" w:after="0"/>
         <w:ind w:hanging="0" w:start="0" w:end="0"/>
         <w:jc w:val="both"/>
         <w:rPr>
-          <w:rStyle w:val="Ch2abapTextWhitespace"/>
           <w:rFonts w:ascii="Times New Roman" w:hAnsi="Times New Roman" w:eastAsia="Times New Roman" w:cs="Times New Roman"/>
           <w:b w:val="false"/>
           <w:i w:val="false"/>
@@ -10667,20 +10129,10 @@
         <w:pStyle w:val="Normal"/>
         <w:shd w:val="clear" w:fill="FFFFFF"/>
         <w:bidi w:val="0"/>
-        <w:spacing w:before="0" w:after="0"/>
+        <w:spacing w:lineRule="auto" w:line="276" w:before="0" w:after="0"/>
         <w:ind w:hanging="0" w:start="0" w:end="0"/>
         <w:jc w:val="both"/>
-        <w:rPr>
-          <w:rStyle w:val="Ch2abapTextWhitespace"/>
-          <w:b w:val="false"/>
-          <w:i w:val="false"/>
-          <w:i w:val="false"/>
-          <w:color w:val="auto"/>
-          <w:sz w:val="24"/>
-          <w:u w:val="none"/>
-          <w:shd w:fill="auto" w:val="clear"/>
-          <w:lang w:val="zxx"/>
-        </w:rPr>
+        <w:rPr/>
       </w:pPr>
       <w:r>
         <w:rPr>
@@ -11055,20 +10507,10 @@
         <w:pStyle w:val="Normal"/>
         <w:shd w:val="clear" w:fill="FFFFFF"/>
         <w:bidi w:val="0"/>
-        <w:spacing w:before="0" w:after="0"/>
+        <w:spacing w:lineRule="auto" w:line="276" w:before="0" w:after="0"/>
         <w:ind w:hanging="0" w:start="0" w:end="0"/>
         <w:jc w:val="both"/>
-        <w:rPr>
-          <w:rStyle w:val="Ch2abapTextWhitespace"/>
-          <w:b w:val="false"/>
-          <w:i w:val="false"/>
-          <w:i w:val="false"/>
-          <w:color w:val="auto"/>
-          <w:sz w:val="24"/>
-          <w:u w:val="none"/>
-          <w:shd w:fill="auto" w:val="clear"/>
-          <w:lang w:val="zxx"/>
-        </w:rPr>
+        <w:rPr/>
       </w:pPr>
       <w:r>
         <w:rPr>
@@ -11377,20 +10819,10 @@
         <w:pStyle w:val="Normal"/>
         <w:shd w:val="clear" w:fill="FFFFFF"/>
         <w:bidi w:val="0"/>
-        <w:spacing w:before="0" w:after="0"/>
+        <w:spacing w:lineRule="auto" w:line="276" w:before="0" w:after="0"/>
         <w:ind w:hanging="0" w:start="0" w:end="0"/>
         <w:jc w:val="both"/>
-        <w:rPr>
-          <w:rStyle w:val="Ch2abapTextWhitespace"/>
-          <w:b w:val="false"/>
-          <w:i w:val="false"/>
-          <w:i w:val="false"/>
-          <w:color w:val="auto"/>
-          <w:sz w:val="24"/>
-          <w:u w:val="none"/>
-          <w:shd w:fill="auto" w:val="clear"/>
-          <w:lang w:val="zxx"/>
-        </w:rPr>
+        <w:rPr/>
       </w:pPr>
       <w:r>
         <w:rPr>
@@ -11448,11 +10880,10 @@
         <w:pStyle w:val="Normal"/>
         <w:shd w:val="clear" w:fill="FFFFFF"/>
         <w:bidi w:val="0"/>
-        <w:spacing w:before="0" w:after="0"/>
+        <w:spacing w:lineRule="auto" w:line="276" w:before="0" w:after="0"/>
         <w:ind w:hanging="0" w:start="0" w:end="0"/>
         <w:jc w:val="both"/>
         <w:rPr>
-          <w:rStyle w:val="Ch2abapTextWhitespace"/>
           <w:rFonts w:ascii="Times New Roman" w:hAnsi="Times New Roman" w:eastAsia="Times New Roman" w:cs="Times New Roman"/>
           <w:b w:val="false"/>
           <w:i w:val="false"/>
@@ -11484,20 +10915,10 @@
         <w:pStyle w:val="Normal"/>
         <w:shd w:val="clear" w:fill="FFFFFF"/>
         <w:bidi w:val="0"/>
-        <w:spacing w:before="0" w:after="0"/>
+        <w:spacing w:lineRule="auto" w:line="276" w:before="0" w:after="0"/>
         <w:ind w:hanging="0" w:start="0" w:end="0"/>
         <w:jc w:val="both"/>
-        <w:rPr>
-          <w:rStyle w:val="Ch2abapTextWhitespace"/>
-          <w:b w:val="false"/>
-          <w:i w:val="false"/>
-          <w:i w:val="false"/>
-          <w:color w:val="auto"/>
-          <w:sz w:val="24"/>
-          <w:u w:val="none"/>
-          <w:shd w:fill="auto" w:val="clear"/>
-          <w:lang w:val="zxx"/>
-        </w:rPr>
+        <w:rPr/>
       </w:pPr>
       <w:r>
         <w:rPr>
@@ -11874,20 +11295,10 @@
         <w:pStyle w:val="Normal"/>
         <w:shd w:val="clear" w:fill="FFFFFF"/>
         <w:bidi w:val="0"/>
-        <w:spacing w:before="0" w:after="0"/>
+        <w:spacing w:lineRule="auto" w:line="276" w:before="0" w:after="0"/>
         <w:ind w:hanging="0" w:start="0" w:end="0"/>
         <w:jc w:val="both"/>
-        <w:rPr>
-          <w:rStyle w:val="Ch2abapTextWhitespace"/>
-          <w:b w:val="false"/>
-          <w:i w:val="false"/>
-          <w:i w:val="false"/>
-          <w:color w:val="auto"/>
-          <w:sz w:val="24"/>
-          <w:u w:val="none"/>
-          <w:shd w:fill="auto" w:val="clear"/>
-          <w:lang w:val="zxx"/>
-        </w:rPr>
+        <w:rPr/>
       </w:pPr>
       <w:r>
         <w:rPr>
@@ -12131,20 +11542,10 @@
         <w:pStyle w:val="Normal"/>
         <w:shd w:val="clear" w:fill="FFFFFF"/>
         <w:bidi w:val="0"/>
-        <w:spacing w:before="0" w:after="0"/>
+        <w:spacing w:lineRule="auto" w:line="276" w:before="0" w:after="0"/>
         <w:ind w:hanging="0" w:start="0" w:end="0"/>
         <w:jc w:val="both"/>
-        <w:rPr>
-          <w:rStyle w:val="Ch2abapTextWhitespace"/>
-          <w:b w:val="false"/>
-          <w:i w:val="false"/>
-          <w:i w:val="false"/>
-          <w:color w:val="auto"/>
-          <w:sz w:val="24"/>
-          <w:u w:val="none"/>
-          <w:shd w:fill="auto" w:val="clear"/>
-          <w:lang w:val="zxx"/>
-        </w:rPr>
+        <w:rPr/>
       </w:pPr>
       <w:r>
         <w:rPr>
@@ -12185,11 +11586,10 @@
         <w:pStyle w:val="Normal"/>
         <w:shd w:val="clear" w:fill="FFFFFF"/>
         <w:bidi w:val="0"/>
-        <w:spacing w:before="0" w:after="0"/>
+        <w:spacing w:lineRule="auto" w:line="276" w:before="0" w:after="0"/>
         <w:ind w:hanging="0" w:start="0" w:end="0"/>
         <w:jc w:val="both"/>
         <w:rPr>
-          <w:rStyle w:val="Ch2abapTextWhitespace"/>
           <w:rFonts w:ascii="Times New Roman" w:hAnsi="Times New Roman" w:eastAsia="Times New Roman" w:cs="Times New Roman"/>
           <w:b w:val="false"/>
           <w:i w:val="false"/>
@@ -12221,20 +11621,10 @@
         <w:pStyle w:val="Normal"/>
         <w:shd w:val="clear" w:fill="FFFFFF"/>
         <w:bidi w:val="0"/>
-        <w:spacing w:before="0" w:after="0"/>
+        <w:spacing w:lineRule="auto" w:line="276" w:before="0" w:after="0"/>
         <w:ind w:hanging="0" w:start="0" w:end="0"/>
         <w:jc w:val="both"/>
-        <w:rPr>
-          <w:rStyle w:val="Ch2abapTextWhitespace"/>
-          <w:b w:val="false"/>
-          <w:i w:val="false"/>
-          <w:i w:val="false"/>
-          <w:color w:val="auto"/>
-          <w:sz w:val="24"/>
-          <w:u w:val="none"/>
-          <w:shd w:fill="auto" w:val="clear"/>
-          <w:lang w:val="zxx"/>
-        </w:rPr>
+        <w:rPr/>
       </w:pPr>
       <w:r>
         <w:rPr>
@@ -12309,19 +11699,10 @@
         <w:pStyle w:val="Normal"/>
         <w:shd w:val="clear" w:fill="FFFFFF"/>
         <w:bidi w:val="0"/>
-        <w:spacing w:before="0" w:after="0"/>
+        <w:spacing w:lineRule="auto" w:line="276" w:before="0" w:after="0"/>
         <w:ind w:hanging="0" w:start="0" w:end="0"/>
         <w:jc w:val="both"/>
-        <w:rPr>
-          <w:b w:val="false"/>
-          <w:i w:val="false"/>
-          <w:i w:val="false"/>
-          <w:color w:val="auto"/>
-          <w:sz w:val="24"/>
-          <w:u w:val="none"/>
-          <w:shd w:fill="auto" w:val="clear"/>
-          <w:lang w:val="zxx"/>
-        </w:rPr>
+        <w:rPr/>
       </w:pPr>
       <w:r>
         <w:rPr>
@@ -12464,19 +11845,10 @@
         <w:pStyle w:val="Normal"/>
         <w:shd w:val="clear" w:fill="FFFFFF"/>
         <w:bidi w:val="0"/>
-        <w:spacing w:before="0" w:after="0"/>
+        <w:spacing w:lineRule="auto" w:line="276" w:before="0" w:after="0"/>
         <w:ind w:hanging="0" w:start="0" w:end="0"/>
         <w:jc w:val="both"/>
-        <w:rPr>
-          <w:b w:val="false"/>
-          <w:i w:val="false"/>
-          <w:i w:val="false"/>
-          <w:color w:val="auto"/>
-          <w:sz w:val="24"/>
-          <w:u w:val="none"/>
-          <w:shd w:fill="auto" w:val="clear"/>
-          <w:lang w:val="zxx"/>
-        </w:rPr>
+        <w:rPr/>
       </w:pPr>
       <w:r>
         <w:rPr>
@@ -12618,20 +11990,10 @@
         <w:pStyle w:val="Normal"/>
         <w:shd w:val="clear" w:fill="FFFFFF"/>
         <w:bidi w:val="0"/>
-        <w:spacing w:before="0" w:after="0"/>
+        <w:spacing w:lineRule="auto" w:line="276" w:before="0" w:after="0"/>
         <w:ind w:hanging="0" w:start="0" w:end="0"/>
         <w:jc w:val="both"/>
-        <w:rPr>
-          <w:rStyle w:val="Ch2abapTextWhitespace"/>
-          <w:b w:val="false"/>
-          <w:i w:val="false"/>
-          <w:i w:val="false"/>
-          <w:color w:val="auto"/>
-          <w:sz w:val="24"/>
-          <w:u w:val="none"/>
-          <w:shd w:fill="auto" w:val="clear"/>
-          <w:lang w:val="zxx"/>
-        </w:rPr>
+        <w:rPr/>
       </w:pPr>
       <w:r>
         <w:rPr>
@@ -12724,20 +12086,10 @@
         <w:pStyle w:val="Normal"/>
         <w:shd w:val="clear" w:fill="FFFFFF"/>
         <w:bidi w:val="0"/>
-        <w:spacing w:before="0" w:after="0"/>
+        <w:spacing w:lineRule="auto" w:line="276" w:before="0" w:after="0"/>
         <w:ind w:hanging="0" w:start="0" w:end="0"/>
         <w:jc w:val="both"/>
-        <w:rPr>
-          <w:rStyle w:val="Ch2abapTextWhitespace"/>
-          <w:b w:val="false"/>
-          <w:i w:val="false"/>
-          <w:i w:val="false"/>
-          <w:color w:val="auto"/>
-          <w:sz w:val="24"/>
-          <w:u w:val="none"/>
-          <w:shd w:fill="auto" w:val="clear"/>
-          <w:lang w:val="zxx"/>
-        </w:rPr>
+        <w:rPr/>
       </w:pPr>
       <w:r>
         <w:rPr>
@@ -12761,20 +12113,10 @@
         <w:pStyle w:val="Normal"/>
         <w:shd w:val="clear" w:fill="FFFFFF"/>
         <w:bidi w:val="0"/>
-        <w:spacing w:before="0" w:after="0"/>
+        <w:spacing w:lineRule="auto" w:line="276" w:before="0" w:after="0"/>
         <w:ind w:hanging="0" w:start="0" w:end="0"/>
         <w:jc w:val="both"/>
-        <w:rPr>
-          <w:rStyle w:val="Ch2abapTextWhitespace"/>
-          <w:b w:val="false"/>
-          <w:i w:val="false"/>
-          <w:i w:val="false"/>
-          <w:color w:val="auto"/>
-          <w:sz w:val="24"/>
-          <w:u w:val="none"/>
-          <w:shd w:fill="auto" w:val="clear"/>
-          <w:lang w:val="zxx"/>
-        </w:rPr>
+        <w:rPr/>
       </w:pPr>
       <w:r>
         <w:rPr>
@@ -12932,20 +12274,10 @@
         <w:pStyle w:val="Normal"/>
         <w:shd w:val="clear" w:fill="FFFFFF"/>
         <w:bidi w:val="0"/>
-        <w:spacing w:before="0" w:after="0"/>
+        <w:spacing w:lineRule="auto" w:line="276" w:before="0" w:after="0"/>
         <w:ind w:hanging="0" w:start="0" w:end="0"/>
         <w:jc w:val="both"/>
-        <w:rPr>
-          <w:rStyle w:val="Ch2abapTextWhitespace"/>
-          <w:b w:val="false"/>
-          <w:i w:val="false"/>
-          <w:i w:val="false"/>
-          <w:color w:val="auto"/>
-          <w:sz w:val="24"/>
-          <w:u w:val="none"/>
-          <w:shd w:fill="auto" w:val="clear"/>
-          <w:lang w:val="zxx"/>
-        </w:rPr>
+        <w:rPr/>
       </w:pPr>
       <w:r>
         <w:rPr>
@@ -13424,20 +12756,10 @@
         <w:pStyle w:val="Normal"/>
         <w:shd w:val="clear" w:fill="FFFFFF"/>
         <w:bidi w:val="0"/>
-        <w:spacing w:before="0" w:after="0"/>
+        <w:spacing w:lineRule="auto" w:line="276" w:before="0" w:after="0"/>
         <w:ind w:hanging="0" w:start="0" w:end="0"/>
         <w:jc w:val="both"/>
-        <w:rPr>
-          <w:rStyle w:val="Ch2abapTextWhitespace"/>
-          <w:b w:val="false"/>
-          <w:i w:val="false"/>
-          <w:i w:val="false"/>
-          <w:color w:val="auto"/>
-          <w:sz w:val="24"/>
-          <w:u w:val="none"/>
-          <w:shd w:fill="auto" w:val="clear"/>
-          <w:lang w:val="zxx"/>
-        </w:rPr>
+        <w:rPr/>
       </w:pPr>
       <w:r>
         <w:rPr>
@@ -13613,20 +12935,10 @@
         <w:pStyle w:val="Normal"/>
         <w:shd w:val="clear" w:fill="FFFFFF"/>
         <w:bidi w:val="0"/>
-        <w:spacing w:before="0" w:after="0"/>
+        <w:spacing w:lineRule="auto" w:line="276" w:before="0" w:after="0"/>
         <w:ind w:hanging="0" w:start="0" w:end="0"/>
         <w:jc w:val="both"/>
-        <w:rPr>
-          <w:rStyle w:val="Ch2abapTextWhitespace"/>
-          <w:b w:val="false"/>
-          <w:i w:val="false"/>
-          <w:i w:val="false"/>
-          <w:color w:val="auto"/>
-          <w:sz w:val="24"/>
-          <w:u w:val="none"/>
-          <w:shd w:fill="auto" w:val="clear"/>
-          <w:lang w:val="zxx"/>
-        </w:rPr>
+        <w:rPr/>
       </w:pPr>
       <w:r>
         <w:rPr>
@@ -13701,11 +13013,10 @@
         <w:pStyle w:val="Normal"/>
         <w:shd w:val="clear" w:fill="FFFFFF"/>
         <w:bidi w:val="0"/>
-        <w:spacing w:before="0" w:after="0"/>
+        <w:spacing w:lineRule="auto" w:line="276" w:before="0" w:after="0"/>
         <w:ind w:hanging="0" w:start="0" w:end="0"/>
         <w:jc w:val="both"/>
         <w:rPr>
-          <w:rStyle w:val="Ch2abapTextWhitespace"/>
           <w:rFonts w:ascii="Times New Roman" w:hAnsi="Times New Roman" w:eastAsia="Times New Roman" w:cs="Times New Roman"/>
           <w:b w:val="false"/>
           <w:i w:val="false"/>
@@ -13737,20 +13048,10 @@
         <w:pStyle w:val="Normal"/>
         <w:shd w:val="clear" w:fill="FFFFFF"/>
         <w:bidi w:val="0"/>
-        <w:spacing w:before="0" w:after="0"/>
+        <w:spacing w:lineRule="auto" w:line="276" w:before="0" w:after="0"/>
         <w:ind w:hanging="0" w:start="0" w:end="0"/>
         <w:jc w:val="both"/>
-        <w:rPr>
-          <w:rStyle w:val="Ch2abapTextWhitespace"/>
-          <w:b w:val="false"/>
-          <w:i w:val="false"/>
-          <w:i w:val="false"/>
-          <w:color w:val="auto"/>
-          <w:sz w:val="24"/>
-          <w:u w:val="none"/>
-          <w:shd w:fill="auto" w:val="clear"/>
-          <w:lang w:val="zxx"/>
-        </w:rPr>
+        <w:rPr/>
       </w:pPr>
       <w:r>
         <w:rPr>
@@ -13875,20 +13176,10 @@
         <w:pStyle w:val="Normal"/>
         <w:shd w:val="clear" w:fill="FFFFFF"/>
         <w:bidi w:val="0"/>
-        <w:spacing w:before="0" w:after="0"/>
+        <w:spacing w:lineRule="auto" w:line="276" w:before="0" w:after="0"/>
         <w:ind w:hanging="0" w:start="0" w:end="0"/>
         <w:jc w:val="both"/>
-        <w:rPr>
-          <w:rStyle w:val="Ch2abapTextWhitespace"/>
-          <w:b w:val="false"/>
-          <w:i w:val="false"/>
-          <w:i w:val="false"/>
-          <w:color w:val="auto"/>
-          <w:sz w:val="24"/>
-          <w:u w:val="none"/>
-          <w:shd w:fill="auto" w:val="clear"/>
-          <w:lang w:val="zxx"/>
-        </w:rPr>
+        <w:rPr/>
       </w:pPr>
       <w:r>
         <w:rPr>
@@ -14367,19 +13658,10 @@
         <w:pStyle w:val="Normal"/>
         <w:shd w:val="clear" w:fill="FFFFFF"/>
         <w:bidi w:val="0"/>
-        <w:spacing w:before="0" w:after="0"/>
+        <w:spacing w:lineRule="auto" w:line="276" w:before="0" w:after="0"/>
         <w:ind w:hanging="0" w:start="0" w:end="0"/>
         <w:jc w:val="both"/>
-        <w:rPr>
-          <w:b w:val="false"/>
-          <w:i w:val="false"/>
-          <w:i w:val="false"/>
-          <w:color w:val="auto"/>
-          <w:sz w:val="24"/>
-          <w:u w:val="none"/>
-          <w:shd w:fill="auto" w:val="clear"/>
-          <w:lang w:val="zxx"/>
-        </w:rPr>
+        <w:rPr/>
       </w:pPr>
       <w:r>
         <w:rPr>
@@ -14505,20 +13787,10 @@
         <w:pStyle w:val="Normal"/>
         <w:shd w:val="clear" w:fill="FFFFFF"/>
         <w:bidi w:val="0"/>
-        <w:spacing w:before="0" w:after="0"/>
+        <w:spacing w:lineRule="auto" w:line="276" w:before="0" w:after="0"/>
         <w:ind w:hanging="0" w:start="0" w:end="0"/>
         <w:jc w:val="both"/>
-        <w:rPr>
-          <w:rStyle w:val="Ch2abapTextWhitespace"/>
-          <w:b w:val="false"/>
-          <w:i w:val="false"/>
-          <w:i w:val="false"/>
-          <w:color w:val="auto"/>
-          <w:sz w:val="24"/>
-          <w:u w:val="none"/>
-          <w:shd w:fill="auto" w:val="clear"/>
-          <w:lang w:val="zxx"/>
-        </w:rPr>
+        <w:rPr/>
       </w:pPr>
       <w:r>
         <w:rPr>
@@ -14593,11 +13865,10 @@
         <w:pStyle w:val="Normal"/>
         <w:shd w:val="clear" w:fill="FFFFFF"/>
         <w:bidi w:val="0"/>
-        <w:spacing w:before="0" w:after="0"/>
+        <w:spacing w:lineRule="auto" w:line="276" w:before="0" w:after="0"/>
         <w:ind w:hanging="0" w:start="0" w:end="0"/>
         <w:jc w:val="both"/>
         <w:rPr>
-          <w:rStyle w:val="Ch2abapTextWhitespace"/>
           <w:rFonts w:ascii="Times New Roman" w:hAnsi="Times New Roman" w:eastAsia="Times New Roman" w:cs="Times New Roman"/>
           <w:b w:val="false"/>
           <w:i w:val="false"/>
@@ -14629,20 +13900,10 @@
         <w:pStyle w:val="Normal"/>
         <w:shd w:val="clear" w:fill="FFFFFF"/>
         <w:bidi w:val="0"/>
-        <w:spacing w:before="0" w:after="0"/>
+        <w:spacing w:lineRule="auto" w:line="276" w:before="0" w:after="0"/>
         <w:ind w:hanging="0" w:start="0" w:end="0"/>
         <w:jc w:val="both"/>
-        <w:rPr>
-          <w:rStyle w:val="Ch2abapTextWhitespace"/>
-          <w:b w:val="false"/>
-          <w:i w:val="false"/>
-          <w:i w:val="false"/>
-          <w:color w:val="auto"/>
-          <w:sz w:val="24"/>
-          <w:u w:val="none"/>
-          <w:shd w:fill="auto" w:val="clear"/>
-          <w:lang w:val="zxx"/>
-        </w:rPr>
+        <w:rPr/>
       </w:pPr>
       <w:r>
         <w:rPr>
@@ -14767,20 +14028,10 @@
         <w:pStyle w:val="Normal"/>
         <w:shd w:val="clear" w:fill="FFFFFF"/>
         <w:bidi w:val="0"/>
-        <w:spacing w:before="0" w:after="0"/>
+        <w:spacing w:lineRule="auto" w:line="276" w:before="0" w:after="0"/>
         <w:ind w:hanging="0" w:start="0" w:end="0"/>
         <w:jc w:val="both"/>
-        <w:rPr>
-          <w:rStyle w:val="Ch2abapTextWhitespace"/>
-          <w:b w:val="false"/>
-          <w:i w:val="false"/>
-          <w:i w:val="false"/>
-          <w:color w:val="auto"/>
-          <w:sz w:val="24"/>
-          <w:u w:val="none"/>
-          <w:shd w:fill="auto" w:val="clear"/>
-          <w:lang w:val="zxx"/>
-        </w:rPr>
+        <w:rPr/>
       </w:pPr>
       <w:r>
         <w:rPr>
@@ -15393,20 +14644,10 @@
         <w:pStyle w:val="Normal"/>
         <w:shd w:val="clear" w:fill="FFFFFF"/>
         <w:bidi w:val="0"/>
-        <w:spacing w:before="0" w:after="0"/>
+        <w:spacing w:lineRule="auto" w:line="276" w:before="0" w:after="0"/>
         <w:ind w:hanging="0" w:start="0" w:end="0"/>
         <w:jc w:val="both"/>
-        <w:rPr>
-          <w:rStyle w:val="Ch2abapTextWhitespace"/>
-          <w:b w:val="false"/>
-          <w:i w:val="false"/>
-          <w:i w:val="false"/>
-          <w:color w:val="auto"/>
-          <w:sz w:val="24"/>
-          <w:u w:val="none"/>
-          <w:shd w:fill="auto" w:val="clear"/>
-          <w:lang w:val="zxx"/>
-        </w:rPr>
+        <w:rPr/>
       </w:pPr>
       <w:r>
         <w:rPr>
@@ -15582,20 +14823,10 @@
         <w:pStyle w:val="Normal"/>
         <w:shd w:val="clear" w:fill="FFFFFF"/>
         <w:bidi w:val="0"/>
-        <w:spacing w:before="0" w:after="0"/>
+        <w:spacing w:lineRule="auto" w:line="276" w:before="0" w:after="0"/>
         <w:ind w:hanging="0" w:start="0" w:end="0"/>
         <w:jc w:val="both"/>
-        <w:rPr>
-          <w:rStyle w:val="Ch2abapTextWhitespace"/>
-          <w:b w:val="false"/>
-          <w:i w:val="false"/>
-          <w:i w:val="false"/>
-          <w:color w:val="auto"/>
-          <w:sz w:val="24"/>
-          <w:u w:val="none"/>
-          <w:shd w:fill="auto" w:val="clear"/>
-          <w:lang w:val="zxx"/>
-        </w:rPr>
+        <w:rPr/>
       </w:pPr>
       <w:r>
         <w:rPr>
@@ -15670,11 +14901,10 @@
         <w:pStyle w:val="Normal"/>
         <w:shd w:val="clear" w:fill="FFFFFF"/>
         <w:bidi w:val="0"/>
-        <w:spacing w:before="0" w:after="0"/>
+        <w:spacing w:lineRule="auto" w:line="276" w:before="0" w:after="0"/>
         <w:ind w:hanging="0" w:start="0" w:end="0"/>
         <w:jc w:val="both"/>
         <w:rPr>
-          <w:rStyle w:val="Ch2abapTextWhitespace"/>
           <w:rFonts w:ascii="Times New Roman" w:hAnsi="Times New Roman" w:eastAsia="Times New Roman" w:cs="Times New Roman"/>
           <w:b w:val="false"/>
           <w:i w:val="false"/>
@@ -15706,20 +14936,10 @@
         <w:pStyle w:val="Normal"/>
         <w:shd w:val="clear" w:fill="FFFFFF"/>
         <w:bidi w:val="0"/>
-        <w:spacing w:before="0" w:after="0"/>
+        <w:spacing w:lineRule="auto" w:line="276" w:before="0" w:after="0"/>
         <w:ind w:hanging="0" w:start="0" w:end="0"/>
         <w:jc w:val="both"/>
-        <w:rPr>
-          <w:rStyle w:val="Ch2abapTextWhitespace"/>
-          <w:b w:val="false"/>
-          <w:i w:val="false"/>
-          <w:i w:val="false"/>
-          <w:color w:val="auto"/>
-          <w:sz w:val="24"/>
-          <w:u w:val="none"/>
-          <w:shd w:fill="auto" w:val="clear"/>
-          <w:lang w:val="zxx"/>
-        </w:rPr>
+        <w:rPr/>
       </w:pPr>
       <w:r>
         <w:rPr>
@@ -16046,11 +15266,10 @@
         <w:pStyle w:val="Normal"/>
         <w:shd w:val="clear" w:fill="FFFFFF"/>
         <w:bidi w:val="0"/>
-        <w:spacing w:before="0" w:after="0"/>
+        <w:spacing w:lineRule="auto" w:line="276" w:before="0" w:after="0"/>
         <w:ind w:hanging="0" w:start="0" w:end="0"/>
         <w:jc w:val="both"/>
         <w:rPr>
-          <w:rStyle w:val="Ch2abapTextWhitespace"/>
           <w:rFonts w:ascii="Times New Roman" w:hAnsi="Times New Roman" w:eastAsia="Times New Roman" w:cs="Times New Roman"/>
           <w:b w:val="false"/>
           <w:i w:val="false"/>
@@ -16082,20 +15301,10 @@
         <w:pStyle w:val="Normal"/>
         <w:shd w:val="clear" w:fill="FFFFFF"/>
         <w:bidi w:val="0"/>
-        <w:spacing w:before="0" w:after="0"/>
+        <w:spacing w:lineRule="auto" w:line="276" w:before="0" w:after="0"/>
         <w:ind w:hanging="0" w:start="0" w:end="0"/>
         <w:jc w:val="both"/>
-        <w:rPr>
-          <w:rStyle w:val="Ch2abapTextWhitespace"/>
-          <w:b w:val="false"/>
-          <w:i w:val="false"/>
-          <w:i w:val="false"/>
-          <w:color w:val="auto"/>
-          <w:sz w:val="24"/>
-          <w:u w:val="none"/>
-          <w:shd w:fill="auto" w:val="clear"/>
-          <w:lang w:val="zxx"/>
-        </w:rPr>
+        <w:rPr/>
       </w:pPr>
       <w:r>
         <w:rPr>
@@ -16221,20 +15430,10 @@
         <w:pStyle w:val="Normal"/>
         <w:shd w:val="clear" w:fill="FFFFFF"/>
         <w:bidi w:val="0"/>
-        <w:spacing w:before="0" w:after="0"/>
+        <w:spacing w:lineRule="auto" w:line="276" w:before="0" w:after="0"/>
         <w:ind w:hanging="0" w:start="0" w:end="0"/>
         <w:jc w:val="both"/>
-        <w:rPr>
-          <w:rStyle w:val="Ch2abapTextWhitespace"/>
-          <w:b w:val="false"/>
-          <w:i w:val="false"/>
-          <w:i w:val="false"/>
-          <w:color w:val="auto"/>
-          <w:sz w:val="24"/>
-          <w:u w:val="none"/>
-          <w:shd w:fill="auto" w:val="clear"/>
-          <w:lang w:val="zxx"/>
-        </w:rPr>
+        <w:rPr/>
       </w:pPr>
       <w:r>
         <w:rPr>
@@ -16275,11 +15474,10 @@
         <w:pStyle w:val="Normal"/>
         <w:shd w:val="clear" w:fill="FFFFFF"/>
         <w:bidi w:val="0"/>
-        <w:spacing w:before="0" w:after="0"/>
+        <w:spacing w:lineRule="auto" w:line="276" w:before="0" w:after="0"/>
         <w:ind w:hanging="0" w:start="0" w:end="0"/>
         <w:jc w:val="both"/>
         <w:rPr>
-          <w:rStyle w:val="Ch2abapTextWhitespace"/>
           <w:rFonts w:ascii="Times New Roman" w:hAnsi="Times New Roman" w:eastAsia="Times New Roman" w:cs="Times New Roman"/>
           <w:b w:val="false"/>
           <w:i w:val="false"/>
@@ -16311,20 +15509,10 @@
         <w:pStyle w:val="Normal"/>
         <w:shd w:val="clear" w:fill="FFFFFF"/>
         <w:bidi w:val="0"/>
-        <w:spacing w:before="0" w:after="0"/>
+        <w:spacing w:lineRule="auto" w:line="276" w:before="0" w:after="0"/>
         <w:ind w:hanging="0" w:start="0" w:end="0"/>
         <w:jc w:val="both"/>
-        <w:rPr>
-          <w:rStyle w:val="Ch2abapTextWhitespace"/>
-          <w:b w:val="false"/>
-          <w:i w:val="false"/>
-          <w:i w:val="false"/>
-          <w:color w:val="auto"/>
-          <w:sz w:val="24"/>
-          <w:u w:val="none"/>
-          <w:shd w:fill="auto" w:val="clear"/>
-          <w:lang w:val="zxx"/>
-        </w:rPr>
+        <w:rPr/>
       </w:pPr>
       <w:r>
         <w:rPr>
@@ -16399,19 +15587,10 @@
         <w:pStyle w:val="Normal"/>
         <w:shd w:val="clear" w:fill="FFFFFF"/>
         <w:bidi w:val="0"/>
-        <w:spacing w:before="0" w:after="0"/>
+        <w:spacing w:lineRule="auto" w:line="276" w:before="0" w:after="0"/>
         <w:ind w:hanging="0" w:start="0" w:end="0"/>
         <w:jc w:val="both"/>
-        <w:rPr>
-          <w:b w:val="false"/>
-          <w:i w:val="false"/>
-          <w:i w:val="false"/>
-          <w:color w:val="auto"/>
-          <w:sz w:val="24"/>
-          <w:u w:val="none"/>
-          <w:shd w:fill="auto" w:val="clear"/>
-          <w:lang w:val="zxx"/>
-        </w:rPr>
+        <w:rPr/>
       </w:pPr>
       <w:r>
         <w:rPr>
@@ -16554,20 +15733,10 @@
         <w:pStyle w:val="Normal"/>
         <w:shd w:val="clear" w:fill="FFFFFF"/>
         <w:bidi w:val="0"/>
-        <w:spacing w:before="0" w:after="0"/>
+        <w:spacing w:lineRule="auto" w:line="276" w:before="0" w:after="0"/>
         <w:ind w:hanging="0" w:start="0" w:end="0"/>
         <w:jc w:val="both"/>
-        <w:rPr>
-          <w:rStyle w:val="Ch2abapTextWhitespace"/>
-          <w:b w:val="false"/>
-          <w:i w:val="false"/>
-          <w:i w:val="false"/>
-          <w:color w:val="auto"/>
-          <w:sz w:val="24"/>
-          <w:u w:val="none"/>
-          <w:shd w:fill="auto" w:val="clear"/>
-          <w:lang w:val="zxx"/>
-        </w:rPr>
+        <w:rPr/>
       </w:pPr>
       <w:r>
         <w:rPr>
@@ -16692,20 +15861,10 @@
         <w:pStyle w:val="Normal"/>
         <w:shd w:val="clear" w:fill="FFFFFF"/>
         <w:bidi w:val="0"/>
-        <w:spacing w:before="0" w:after="0"/>
+        <w:spacing w:lineRule="auto" w:line="276" w:before="0" w:after="0"/>
         <w:ind w:hanging="0" w:start="0" w:end="0"/>
         <w:jc w:val="both"/>
-        <w:rPr>
-          <w:rStyle w:val="Ch2abapTextWhitespace"/>
-          <w:b w:val="false"/>
-          <w:i w:val="false"/>
-          <w:i w:val="false"/>
-          <w:color w:val="auto"/>
-          <w:sz w:val="24"/>
-          <w:u w:val="none"/>
-          <w:shd w:fill="auto" w:val="clear"/>
-          <w:lang w:val="zxx"/>
-        </w:rPr>
+        <w:rPr/>
       </w:pPr>
       <w:r>
         <w:rPr>
@@ -16798,20 +15957,10 @@
         <w:pStyle w:val="Normal"/>
         <w:shd w:val="clear" w:fill="FFFFFF"/>
         <w:bidi w:val="0"/>
-        <w:spacing w:before="0" w:after="0"/>
+        <w:spacing w:lineRule="auto" w:line="276" w:before="0" w:after="0"/>
         <w:ind w:hanging="0" w:start="0" w:end="0"/>
         <w:jc w:val="both"/>
-        <w:rPr>
-          <w:rStyle w:val="Ch2abapTextWhitespace"/>
-          <w:b w:val="false"/>
-          <w:i w:val="false"/>
-          <w:i w:val="false"/>
-          <w:color w:val="auto"/>
-          <w:sz w:val="24"/>
-          <w:u w:val="none"/>
-          <w:shd w:fill="auto" w:val="clear"/>
-          <w:lang w:val="zxx"/>
-        </w:rPr>
+        <w:rPr/>
       </w:pPr>
       <w:r>
         <w:rPr>
@@ -16835,20 +15984,10 @@
         <w:pStyle w:val="Normal"/>
         <w:shd w:val="clear" w:fill="FFFFFF"/>
         <w:bidi w:val="0"/>
-        <w:spacing w:before="0" w:after="0"/>
+        <w:spacing w:lineRule="auto" w:line="276" w:before="0" w:after="0"/>
         <w:ind w:hanging="0" w:start="0" w:end="0"/>
         <w:jc w:val="both"/>
-        <w:rPr>
-          <w:rStyle w:val="Ch2abapTextWhitespace"/>
-          <w:b w:val="false"/>
-          <w:i w:val="false"/>
-          <w:i w:val="false"/>
-          <w:color w:val="auto"/>
-          <w:sz w:val="24"/>
-          <w:u w:val="none"/>
-          <w:shd w:fill="auto" w:val="clear"/>
-          <w:lang w:val="zxx"/>
-        </w:rPr>
+        <w:rPr/>
       </w:pPr>
       <w:r>
         <w:rPr>
@@ -17006,20 +16145,10 @@
         <w:pStyle w:val="Normal"/>
         <w:shd w:val="clear" w:fill="FFFFFF"/>
         <w:bidi w:val="0"/>
-        <w:spacing w:before="0" w:after="0"/>
+        <w:spacing w:lineRule="auto" w:line="276" w:before="0" w:after="0"/>
         <w:ind w:hanging="0" w:start="0" w:end="0"/>
         <w:jc w:val="both"/>
-        <w:rPr>
-          <w:rStyle w:val="Ch2abapTextWhitespace"/>
-          <w:b w:val="false"/>
-          <w:i w:val="false"/>
-          <w:i w:val="false"/>
-          <w:color w:val="auto"/>
-          <w:sz w:val="24"/>
-          <w:u w:val="none"/>
-          <w:shd w:fill="auto" w:val="clear"/>
-          <w:lang w:val="zxx"/>
-        </w:rPr>
+        <w:rPr/>
       </w:pPr>
       <w:r>
         <w:rPr>
@@ -17278,20 +16407,10 @@
         <w:pStyle w:val="Normal"/>
         <w:shd w:val="clear" w:fill="FFFFFF"/>
         <w:bidi w:val="0"/>
-        <w:spacing w:before="0" w:after="0"/>
+        <w:spacing w:lineRule="auto" w:line="276" w:before="0" w:after="0"/>
         <w:ind w:hanging="0" w:start="0" w:end="0"/>
         <w:jc w:val="both"/>
-        <w:rPr>
-          <w:rStyle w:val="Ch2abapTextWhitespace"/>
-          <w:b w:val="false"/>
-          <w:i w:val="false"/>
-          <w:i w:val="false"/>
-          <w:color w:val="auto"/>
-          <w:sz w:val="24"/>
-          <w:u w:val="none"/>
-          <w:shd w:fill="auto" w:val="clear"/>
-          <w:lang w:val="zxx"/>
-        </w:rPr>
+        <w:rPr/>
       </w:pPr>
       <w:r>
         <w:rPr>
@@ -17400,20 +16519,10 @@
         <w:pStyle w:val="Normal"/>
         <w:shd w:val="clear" w:fill="FFFFFF"/>
         <w:bidi w:val="0"/>
-        <w:spacing w:before="0" w:after="0"/>
+        <w:spacing w:lineRule="auto" w:line="276" w:before="0" w:after="0"/>
         <w:ind w:hanging="0" w:start="0" w:end="0"/>
         <w:jc w:val="both"/>
-        <w:rPr>
-          <w:rStyle w:val="Ch2abapTextWhitespace"/>
-          <w:b w:val="false"/>
-          <w:i w:val="false"/>
-          <w:i w:val="false"/>
-          <w:color w:val="auto"/>
-          <w:sz w:val="24"/>
-          <w:u w:val="none"/>
-          <w:shd w:fill="auto" w:val="clear"/>
-          <w:lang w:val="zxx"/>
-        </w:rPr>
+        <w:rPr/>
       </w:pPr>
       <w:r>
         <w:rPr>
@@ -17488,11 +16597,10 @@
         <w:pStyle w:val="Normal"/>
         <w:shd w:val="clear" w:fill="FFFFFF"/>
         <w:bidi w:val="0"/>
-        <w:spacing w:before="0" w:after="0"/>
+        <w:spacing w:lineRule="auto" w:line="276" w:before="0" w:after="0"/>
         <w:ind w:hanging="0" w:start="0" w:end="0"/>
         <w:jc w:val="both"/>
         <w:rPr>
-          <w:rStyle w:val="Ch2abapTextWhitespace"/>
           <w:rFonts w:ascii="Times New Roman" w:hAnsi="Times New Roman" w:eastAsia="Times New Roman" w:cs="Times New Roman"/>
           <w:b w:val="false"/>
           <w:i w:val="false"/>
@@ -17524,20 +16632,10 @@
         <w:pStyle w:val="Normal"/>
         <w:shd w:val="clear" w:fill="FFFFFF"/>
         <w:bidi w:val="0"/>
-        <w:spacing w:before="0" w:after="0"/>
+        <w:spacing w:lineRule="auto" w:line="276" w:before="0" w:after="0"/>
         <w:ind w:hanging="0" w:start="0" w:end="0"/>
         <w:jc w:val="both"/>
-        <w:rPr>
-          <w:rStyle w:val="Ch2abapTextWhitespace"/>
-          <w:b w:val="false"/>
-          <w:i w:val="false"/>
-          <w:i w:val="false"/>
-          <w:color w:val="auto"/>
-          <w:sz w:val="24"/>
-          <w:u w:val="none"/>
-          <w:shd w:fill="auto" w:val="clear"/>
-          <w:lang w:val="zxx"/>
-        </w:rPr>
+        <w:rPr/>
       </w:pPr>
       <w:r>
         <w:rPr>
@@ -17662,19 +16760,10 @@
         <w:pStyle w:val="Normal"/>
         <w:shd w:val="clear" w:fill="FFFFFF"/>
         <w:bidi w:val="0"/>
-        <w:spacing w:before="0" w:after="0"/>
+        <w:spacing w:lineRule="auto" w:line="276" w:before="0" w:after="0"/>
         <w:ind w:hanging="0" w:start="0" w:end="0"/>
         <w:jc w:val="both"/>
-        <w:rPr>
-          <w:b w:val="false"/>
-          <w:i w:val="false"/>
-          <w:i w:val="false"/>
-          <w:color w:val="auto"/>
-          <w:sz w:val="24"/>
-          <w:u w:val="none"/>
-          <w:shd w:fill="auto" w:val="clear"/>
-          <w:lang w:val="zxx"/>
-        </w:rPr>
+        <w:rPr/>
       </w:pPr>
       <w:r>
         <w:rPr>
@@ -18304,19 +17393,10 @@
         <w:pStyle w:val="Normal"/>
         <w:shd w:val="clear" w:fill="FFFFFF"/>
         <w:bidi w:val="0"/>
-        <w:spacing w:before="0" w:after="0"/>
+        <w:spacing w:lineRule="auto" w:line="276" w:before="0" w:after="0"/>
         <w:ind w:hanging="0" w:start="0" w:end="0"/>
         <w:jc w:val="both"/>
-        <w:rPr>
-          <w:b w:val="false"/>
-          <w:i w:val="false"/>
-          <w:i w:val="false"/>
-          <w:color w:val="auto"/>
-          <w:sz w:val="24"/>
-          <w:u w:val="none"/>
-          <w:shd w:fill="auto" w:val="clear"/>
-          <w:lang w:val="zxx"/>
-        </w:rPr>
+        <w:rPr/>
       </w:pPr>
       <w:r>
         <w:rPr>
@@ -18391,19 +17471,10 @@
         <w:pStyle w:val="Normal"/>
         <w:shd w:val="clear" w:fill="FFFFFF"/>
         <w:bidi w:val="0"/>
-        <w:spacing w:before="0" w:after="0"/>
+        <w:spacing w:lineRule="auto" w:line="276" w:before="0" w:after="0"/>
         <w:ind w:hanging="0" w:start="0" w:end="0"/>
         <w:jc w:val="both"/>
-        <w:rPr>
-          <w:b w:val="false"/>
-          <w:i w:val="false"/>
-          <w:i w:val="false"/>
-          <w:color w:val="auto"/>
-          <w:sz w:val="24"/>
-          <w:u w:val="none"/>
-          <w:shd w:fill="auto" w:val="clear"/>
-          <w:lang w:val="zxx"/>
-        </w:rPr>
+        <w:rPr/>
       </w:pPr>
       <w:r>
         <w:rPr>
@@ -18478,19 +17549,10 @@
         <w:pStyle w:val="Normal"/>
         <w:shd w:val="clear" w:fill="FFFFFF"/>
         <w:bidi w:val="0"/>
-        <w:spacing w:before="0" w:after="0"/>
+        <w:spacing w:lineRule="auto" w:line="276" w:before="0" w:after="0"/>
         <w:ind w:hanging="0" w:start="0" w:end="0"/>
         <w:jc w:val="both"/>
-        <w:rPr>
-          <w:b w:val="false"/>
-          <w:i w:val="false"/>
-          <w:i w:val="false"/>
-          <w:color w:val="auto"/>
-          <w:sz w:val="24"/>
-          <w:u w:val="none"/>
-          <w:shd w:fill="auto" w:val="clear"/>
-          <w:lang w:val="zxx"/>
-        </w:rPr>
+        <w:rPr/>
       </w:pPr>
       <w:r>
         <w:rPr>
@@ -18582,11 +17644,10 @@
         <w:pStyle w:val="Normal"/>
         <w:shd w:val="clear" w:fill="FFFFFF"/>
         <w:bidi w:val="0"/>
-        <w:spacing w:before="0" w:after="0"/>
+        <w:spacing w:lineRule="auto" w:line="276" w:before="0" w:after="0"/>
         <w:ind w:hanging="0" w:start="0" w:end="0"/>
         <w:jc w:val="both"/>
         <w:rPr>
-          <w:rStyle w:val="Ch2abapTextWhitespace"/>
           <w:rFonts w:ascii="Times New Roman" w:hAnsi="Times New Roman" w:eastAsia="Times New Roman" w:cs="Times New Roman"/>
           <w:b w:val="false"/>
           <w:i w:val="false"/>
@@ -18618,20 +17679,10 @@
         <w:pStyle w:val="Normal"/>
         <w:shd w:val="clear" w:fill="FFFFFF"/>
         <w:bidi w:val="0"/>
-        <w:spacing w:before="0" w:after="0"/>
+        <w:spacing w:lineRule="auto" w:line="276" w:before="0" w:after="0"/>
         <w:ind w:hanging="0" w:start="0" w:end="0"/>
         <w:jc w:val="both"/>
-        <w:rPr>
-          <w:rStyle w:val="Ch2abapTextWhitespace"/>
-          <w:b w:val="false"/>
-          <w:i w:val="false"/>
-          <w:i w:val="false"/>
-          <w:color w:val="auto"/>
-          <w:sz w:val="24"/>
-          <w:u w:val="none"/>
-          <w:shd w:fill="auto" w:val="clear"/>
-          <w:lang w:val="zxx"/>
-        </w:rPr>
+        <w:rPr/>
       </w:pPr>
       <w:r>
         <w:rPr>
@@ -18756,20 +17807,10 @@
         <w:pStyle w:val="Normal"/>
         <w:shd w:val="clear" w:fill="FFFFFF"/>
         <w:bidi w:val="0"/>
-        <w:spacing w:before="0" w:after="0"/>
+        <w:spacing w:lineRule="auto" w:line="276" w:before="0" w:after="0"/>
         <w:ind w:hanging="0" w:start="0" w:end="0"/>
         <w:jc w:val="both"/>
-        <w:rPr>
-          <w:rStyle w:val="Ch2abapTextWhitespace"/>
-          <w:b w:val="false"/>
-          <w:i w:val="false"/>
-          <w:i w:val="false"/>
-          <w:color w:val="auto"/>
-          <w:sz w:val="24"/>
-          <w:u w:val="none"/>
-          <w:shd w:fill="auto" w:val="clear"/>
-          <w:lang w:val="zxx"/>
-        </w:rPr>
+        <w:rPr/>
       </w:pPr>
       <w:r>
         <w:rPr>
@@ -19248,20 +18289,10 @@
         <w:pStyle w:val="Normal"/>
         <w:shd w:val="clear" w:fill="FFFFFF"/>
         <w:bidi w:val="0"/>
-        <w:spacing w:before="0" w:after="0"/>
+        <w:spacing w:lineRule="auto" w:line="276" w:before="0" w:after="0"/>
         <w:ind w:hanging="0" w:start="0" w:end="0"/>
         <w:jc w:val="both"/>
-        <w:rPr>
-          <w:rStyle w:val="Ch2abapTextWhitespace"/>
-          <w:b w:val="false"/>
-          <w:i w:val="false"/>
-          <w:i w:val="false"/>
-          <w:color w:val="auto"/>
-          <w:sz w:val="24"/>
-          <w:u w:val="none"/>
-          <w:shd w:fill="auto" w:val="clear"/>
-          <w:lang w:val="zxx"/>
-        </w:rPr>
+        <w:rPr/>
       </w:pPr>
       <w:r>
         <w:rPr>
@@ -19319,20 +18350,10 @@
         <w:pStyle w:val="Normal"/>
         <w:shd w:val="clear" w:fill="FFFFFF"/>
         <w:bidi w:val="0"/>
-        <w:spacing w:before="0" w:after="0"/>
+        <w:spacing w:lineRule="auto" w:line="276" w:before="0" w:after="0"/>
         <w:ind w:hanging="0" w:start="0" w:end="0"/>
         <w:jc w:val="both"/>
-        <w:rPr>
-          <w:rStyle w:val="Ch2abapTextWhitespace"/>
-          <w:b w:val="false"/>
-          <w:i w:val="false"/>
-          <w:i w:val="false"/>
-          <w:color w:val="auto"/>
-          <w:sz w:val="24"/>
-          <w:u w:val="none"/>
-          <w:shd w:fill="auto" w:val="clear"/>
-          <w:lang w:val="zxx"/>
-        </w:rPr>
+        <w:rPr/>
       </w:pPr>
       <w:r>
         <w:rPr>
@@ -19390,20 +18411,10 @@
         <w:pStyle w:val="Normal"/>
         <w:shd w:val="clear" w:fill="FFFFFF"/>
         <w:bidi w:val="0"/>
-        <w:spacing w:before="0" w:after="0"/>
+        <w:spacing w:lineRule="auto" w:line="276" w:before="0" w:after="0"/>
         <w:ind w:hanging="0" w:start="0" w:end="0"/>
         <w:jc w:val="both"/>
-        <w:rPr>
-          <w:rStyle w:val="Ch2abapTextWhitespace"/>
-          <w:b w:val="false"/>
-          <w:i w:val="false"/>
-          <w:i w:val="false"/>
-          <w:color w:val="auto"/>
-          <w:sz w:val="24"/>
-          <w:u w:val="none"/>
-          <w:shd w:fill="auto" w:val="clear"/>
-          <w:lang w:val="zxx"/>
-        </w:rPr>
+        <w:rPr/>
       </w:pPr>
       <w:r>
         <w:rPr>
@@ -19478,11 +18489,10 @@
         <w:pStyle w:val="Normal"/>
         <w:shd w:val="clear" w:fill="FFFFFF"/>
         <w:bidi w:val="0"/>
-        <w:spacing w:before="0" w:after="0"/>
+        <w:spacing w:lineRule="auto" w:line="276" w:before="0" w:after="0"/>
         <w:ind w:hanging="0" w:start="0" w:end="0"/>
         <w:jc w:val="both"/>
         <w:rPr>
-          <w:rStyle w:val="Ch2abapTextWhitespace"/>
           <w:rFonts w:ascii="Times New Roman" w:hAnsi="Times New Roman" w:eastAsia="Times New Roman" w:cs="Times New Roman"/>
           <w:b w:val="false"/>
           <w:i w:val="false"/>
@@ -19514,20 +18524,10 @@
         <w:pStyle w:val="Normal"/>
         <w:shd w:val="clear" w:fill="FFFFFF"/>
         <w:bidi w:val="0"/>
-        <w:spacing w:before="0" w:after="0"/>
+        <w:spacing w:lineRule="auto" w:line="276" w:before="0" w:after="0"/>
         <w:ind w:hanging="0" w:start="0" w:end="0"/>
         <w:jc w:val="both"/>
-        <w:rPr>
-          <w:rStyle w:val="Ch2abapTextWhitespace"/>
-          <w:b w:val="false"/>
-          <w:i w:val="false"/>
-          <w:i w:val="false"/>
-          <w:color w:val="auto"/>
-          <w:sz w:val="24"/>
-          <w:u w:val="none"/>
-          <w:shd w:fill="auto" w:val="clear"/>
-          <w:lang w:val="zxx"/>
-        </w:rPr>
+        <w:rPr/>
       </w:pPr>
       <w:r>
         <w:rPr>
@@ -19653,20 +18653,10 @@
         <w:pStyle w:val="Normal"/>
         <w:shd w:val="clear" w:fill="FFFFFF"/>
         <w:bidi w:val="0"/>
-        <w:spacing w:before="0" w:after="0"/>
+        <w:spacing w:lineRule="auto" w:line="276" w:before="0" w:after="0"/>
         <w:ind w:hanging="0" w:start="0" w:end="0"/>
         <w:jc w:val="both"/>
-        <w:rPr>
-          <w:rStyle w:val="Ch2abapTextWhitespace"/>
-          <w:b w:val="false"/>
-          <w:i w:val="false"/>
-          <w:i w:val="false"/>
-          <w:color w:val="auto"/>
-          <w:sz w:val="24"/>
-          <w:u w:val="none"/>
-          <w:shd w:fill="auto" w:val="clear"/>
-          <w:lang w:val="zxx"/>
-        </w:rPr>
+        <w:rPr/>
       </w:pPr>
       <w:r>
         <w:rPr>
@@ -19707,11 +18697,10 @@
         <w:pStyle w:val="Normal"/>
         <w:shd w:val="clear" w:fill="FFFFFF"/>
         <w:bidi w:val="0"/>
-        <w:spacing w:before="0" w:after="0"/>
+        <w:spacing w:lineRule="auto" w:line="276" w:before="0" w:after="0"/>
         <w:ind w:hanging="0" w:start="0" w:end="0"/>
         <w:jc w:val="both"/>
         <w:rPr>
-          <w:rStyle w:val="Ch2abapTextWhitespace"/>
           <w:rFonts w:ascii="Times New Roman" w:hAnsi="Times New Roman" w:eastAsia="Times New Roman" w:cs="Times New Roman"/>
           <w:b w:val="false"/>
           <w:i w:val="false"/>
@@ -19743,19 +18732,10 @@
         <w:pStyle w:val="Normal"/>
         <w:shd w:val="clear" w:fill="FFFFFF"/>
         <w:bidi w:val="0"/>
-        <w:spacing w:before="0" w:after="0"/>
+        <w:spacing w:lineRule="auto" w:line="276" w:before="0" w:after="0"/>
         <w:ind w:hanging="0" w:start="0" w:end="0"/>
         <w:jc w:val="both"/>
-        <w:rPr>
-          <w:b w:val="false"/>
-          <w:i w:val="false"/>
-          <w:i w:val="false"/>
-          <w:color w:val="auto"/>
-          <w:sz w:val="24"/>
-          <w:u w:val="none"/>
-          <w:shd w:fill="auto" w:val="clear"/>
-          <w:lang w:val="zxx"/>
-        </w:rPr>
+        <w:rPr/>
       </w:pPr>
       <w:r>
         <w:rPr>
@@ -19796,20 +18776,10 @@
         <w:pStyle w:val="Normal"/>
         <w:shd w:val="clear" w:fill="FFFFFF"/>
         <w:bidi w:val="0"/>
-        <w:spacing w:before="0" w:after="0"/>
+        <w:spacing w:lineRule="auto" w:line="276" w:before="0" w:after="0"/>
         <w:ind w:hanging="0" w:start="0" w:end="0"/>
         <w:jc w:val="both"/>
-        <w:rPr>
-          <w:rStyle w:val="Ch2abapTextWhitespace"/>
-          <w:b w:val="false"/>
-          <w:i w:val="false"/>
-          <w:i w:val="false"/>
-          <w:color w:val="auto"/>
-          <w:sz w:val="24"/>
-          <w:u w:val="none"/>
-          <w:shd w:fill="auto" w:val="clear"/>
-          <w:lang w:val="zxx"/>
-        </w:rPr>
+        <w:rPr/>
       </w:pPr>
       <w:r>
         <w:rPr>
@@ -20017,11 +18987,10 @@
         <w:pStyle w:val="Normal"/>
         <w:shd w:val="clear" w:fill="FFFFFF"/>
         <w:bidi w:val="0"/>
-        <w:spacing w:before="0" w:after="0"/>
+        <w:spacing w:lineRule="auto" w:line="276" w:before="0" w:after="0"/>
         <w:ind w:hanging="0" w:start="0" w:end="0"/>
         <w:jc w:val="both"/>
         <w:rPr>
-          <w:rStyle w:val="Ch2abapTextWhitespace"/>
           <w:rFonts w:ascii="Times New Roman" w:hAnsi="Times New Roman" w:eastAsia="Times New Roman" w:cs="Times New Roman"/>
           <w:b w:val="false"/>
           <w:i w:val="false"/>
@@ -20053,20 +19022,10 @@
         <w:pStyle w:val="Normal"/>
         <w:shd w:val="clear" w:fill="FFFFFF"/>
         <w:bidi w:val="0"/>
-        <w:spacing w:before="0" w:after="0"/>
+        <w:spacing w:lineRule="auto" w:line="276" w:before="0" w:after="0"/>
         <w:ind w:hanging="0" w:start="0" w:end="0"/>
         <w:jc w:val="both"/>
-        <w:rPr>
-          <w:rStyle w:val="Ch2abapTextWhitespace"/>
-          <w:b w:val="false"/>
-          <w:i w:val="false"/>
-          <w:i w:val="false"/>
-          <w:color w:val="auto"/>
-          <w:sz w:val="24"/>
-          <w:u w:val="none"/>
-          <w:shd w:fill="auto" w:val="clear"/>
-          <w:lang w:val="zxx"/>
-        </w:rPr>
+        <w:rPr/>
       </w:pPr>
       <w:r>
         <w:rPr>
@@ -20107,20 +19066,10 @@
         <w:pStyle w:val="Normal"/>
         <w:shd w:val="clear" w:fill="FFFFFF"/>
         <w:bidi w:val="0"/>
-        <w:spacing w:before="0" w:after="0"/>
+        <w:spacing w:lineRule="auto" w:line="276" w:before="0" w:after="0"/>
         <w:ind w:hanging="0" w:start="0" w:end="0"/>
         <w:jc w:val="both"/>
-        <w:rPr>
-          <w:rStyle w:val="Ch2abapTextWhitespace"/>
-          <w:b w:val="false"/>
-          <w:i w:val="false"/>
-          <w:i w:val="false"/>
-          <w:color w:val="auto"/>
-          <w:sz w:val="24"/>
-          <w:u w:val="none"/>
-          <w:shd w:fill="auto" w:val="clear"/>
-          <w:lang w:val="zxx"/>
-        </w:rPr>
+        <w:rPr/>
       </w:pPr>
       <w:r>
         <w:rPr>
@@ -20228,20 +19177,10 @@
         <w:pStyle w:val="Normal"/>
         <w:shd w:val="clear" w:fill="FFFFFF"/>
         <w:bidi w:val="0"/>
-        <w:spacing w:before="0" w:after="0"/>
+        <w:spacing w:lineRule="auto" w:line="276" w:before="0" w:after="0"/>
         <w:ind w:hanging="0" w:start="0" w:end="0"/>
         <w:jc w:val="both"/>
-        <w:rPr>
-          <w:rStyle w:val="Ch2abapTextWhitespace"/>
-          <w:b w:val="false"/>
-          <w:i w:val="false"/>
-          <w:i w:val="false"/>
-          <w:color w:val="auto"/>
-          <w:sz w:val="24"/>
-          <w:u w:val="none"/>
-          <w:shd w:fill="auto" w:val="clear"/>
-          <w:lang w:val="zxx"/>
-        </w:rPr>
+        <w:rPr/>
       </w:pPr>
       <w:r>
         <w:rPr>
@@ -20349,20 +19288,10 @@
         <w:pStyle w:val="Normal"/>
         <w:shd w:val="clear" w:fill="FFFFFF"/>
         <w:bidi w:val="0"/>
-        <w:spacing w:before="0" w:after="0"/>
+        <w:spacing w:lineRule="auto" w:line="276" w:before="0" w:after="0"/>
         <w:ind w:hanging="0" w:start="0" w:end="0"/>
         <w:jc w:val="both"/>
-        <w:rPr>
-          <w:rStyle w:val="Ch2abapTextWhitespace"/>
-          <w:b w:val="false"/>
-          <w:i w:val="false"/>
-          <w:i w:val="false"/>
-          <w:color w:val="auto"/>
-          <w:sz w:val="24"/>
-          <w:u w:val="none"/>
-          <w:shd w:fill="auto" w:val="clear"/>
-          <w:lang w:val="zxx"/>
-        </w:rPr>
+        <w:rPr/>
       </w:pPr>
       <w:r>
         <w:rPr>
@@ -20470,20 +19399,10 @@
         <w:pStyle w:val="Normal"/>
         <w:shd w:val="clear" w:fill="FFFFFF"/>
         <w:bidi w:val="0"/>
-        <w:spacing w:before="0" w:after="0"/>
+        <w:spacing w:lineRule="auto" w:line="276" w:before="0" w:after="0"/>
         <w:ind w:hanging="0" w:start="0" w:end="0"/>
         <w:jc w:val="both"/>
-        <w:rPr>
-          <w:rStyle w:val="Ch2abapTextWhitespace"/>
-          <w:b w:val="false"/>
-          <w:i w:val="false"/>
-          <w:i w:val="false"/>
-          <w:color w:val="auto"/>
-          <w:sz w:val="24"/>
-          <w:u w:val="none"/>
-          <w:shd w:fill="auto" w:val="clear"/>
-          <w:lang w:val="zxx"/>
-        </w:rPr>
+        <w:rPr/>
       </w:pPr>
       <w:r>
         <w:rPr>
@@ -20608,19 +19527,10 @@
         <w:pStyle w:val="Normal"/>
         <w:shd w:val="clear" w:fill="FFFFFF"/>
         <w:bidi w:val="0"/>
-        <w:spacing w:before="0" w:after="0"/>
+        <w:spacing w:lineRule="auto" w:line="276" w:before="0" w:after="0"/>
         <w:ind w:hanging="0" w:start="0" w:end="0"/>
         <w:jc w:val="both"/>
-        <w:rPr>
-          <w:b w:val="false"/>
-          <w:i w:val="false"/>
-          <w:i w:val="false"/>
-          <w:color w:val="auto"/>
-          <w:sz w:val="24"/>
-          <w:u w:val="none"/>
-          <w:shd w:fill="auto" w:val="clear"/>
-          <w:lang w:val="zxx"/>
-        </w:rPr>
+        <w:rPr/>
       </w:pPr>
       <w:r>
         <w:rPr>
@@ -20645,20 +19555,10 @@
         <w:pStyle w:val="Normal"/>
         <w:shd w:val="clear" w:fill="FFFFFF"/>
         <w:bidi w:val="0"/>
-        <w:spacing w:before="0" w:after="0"/>
+        <w:spacing w:lineRule="auto" w:line="276" w:before="0" w:after="0"/>
         <w:ind w:hanging="0" w:start="0" w:end="0"/>
         <w:jc w:val="both"/>
-        <w:rPr>
-          <w:rStyle w:val="Ch2abapTextWhitespace"/>
-          <w:b w:val="false"/>
-          <w:i w:val="false"/>
-          <w:i w:val="false"/>
-          <w:color w:val="auto"/>
-          <w:sz w:val="24"/>
-          <w:u w:val="none"/>
-          <w:shd w:fill="auto" w:val="clear"/>
-          <w:lang w:val="zxx"/>
-        </w:rPr>
+        <w:rPr/>
       </w:pPr>
       <w:r>
         <w:rPr>
@@ -20966,20 +19866,10 @@
         <w:pStyle w:val="Normal"/>
         <w:shd w:val="clear" w:fill="FFFFFF"/>
         <w:bidi w:val="0"/>
-        <w:spacing w:before="0" w:after="0"/>
+        <w:spacing w:lineRule="auto" w:line="276" w:before="0" w:after="0"/>
         <w:ind w:hanging="0" w:start="0" w:end="0"/>
         <w:jc w:val="both"/>
-        <w:rPr>
-          <w:rStyle w:val="Ch2abapTextWhitespace"/>
-          <w:b w:val="false"/>
-          <w:i w:val="false"/>
-          <w:i w:val="false"/>
-          <w:color w:val="auto"/>
-          <w:sz w:val="24"/>
-          <w:u w:val="none"/>
-          <w:shd w:fill="auto" w:val="clear"/>
-          <w:lang w:val="zxx"/>
-        </w:rPr>
+        <w:rPr/>
       </w:pPr>
       <w:r>
         <w:rPr>
@@ -21138,11 +20028,10 @@
         <w:pStyle w:val="Normal"/>
         <w:shd w:val="clear" w:fill="FFFFFF"/>
         <w:bidi w:val="0"/>
-        <w:spacing w:before="0" w:after="0"/>
+        <w:spacing w:lineRule="auto" w:line="276" w:before="0" w:after="0"/>
         <w:ind w:hanging="0" w:start="0" w:end="0"/>
         <w:jc w:val="both"/>
         <w:rPr>
-          <w:rStyle w:val="Ch2abapTextWhitespace"/>
           <w:rFonts w:ascii="Times New Roman" w:hAnsi="Times New Roman" w:eastAsia="Times New Roman" w:cs="Times New Roman"/>
           <w:b w:val="false"/>
           <w:i w:val="false"/>
@@ -21174,20 +20063,10 @@
         <w:pStyle w:val="Normal"/>
         <w:shd w:val="clear" w:fill="FFFFFF"/>
         <w:bidi w:val="0"/>
-        <w:spacing w:before="0" w:after="0"/>
+        <w:spacing w:lineRule="auto" w:line="276" w:before="0" w:after="0"/>
         <w:ind w:hanging="0" w:start="0" w:end="0"/>
         <w:jc w:val="both"/>
-        <w:rPr>
-          <w:rStyle w:val="Ch2abapTextWhitespace"/>
-          <w:b w:val="false"/>
-          <w:i w:val="false"/>
-          <w:i w:val="false"/>
-          <w:color w:val="auto"/>
-          <w:sz w:val="24"/>
-          <w:u w:val="none"/>
-          <w:shd w:fill="auto" w:val="clear"/>
-          <w:lang w:val="zxx"/>
-        </w:rPr>
+        <w:rPr/>
       </w:pPr>
       <w:r>
         <w:rPr>
@@ -21512,20 +20391,10 @@
         <w:pStyle w:val="Normal"/>
         <w:shd w:val="clear" w:fill="FFFFFF"/>
         <w:bidi w:val="0"/>
-        <w:spacing w:before="0" w:after="0"/>
+        <w:spacing w:lineRule="auto" w:line="276" w:before="0" w:after="0"/>
         <w:ind w:hanging="0" w:start="0" w:end="0"/>
         <w:jc w:val="both"/>
-        <w:rPr>
-          <w:rStyle w:val="Ch2abapTextWhitespace"/>
-          <w:b w:val="false"/>
-          <w:i w:val="false"/>
-          <w:i w:val="false"/>
-          <w:color w:val="auto"/>
-          <w:sz w:val="24"/>
-          <w:u w:val="none"/>
-          <w:shd w:fill="auto" w:val="clear"/>
-          <w:lang w:val="zxx"/>
-        </w:rPr>
+        <w:rPr/>
       </w:pPr>
       <w:r>
         <w:rPr>
@@ -21583,11 +20452,10 @@
         <w:pStyle w:val="Normal"/>
         <w:shd w:val="clear" w:fill="FFFFFF"/>
         <w:bidi w:val="0"/>
-        <w:spacing w:before="0" w:after="0"/>
+        <w:spacing w:lineRule="auto" w:line="276" w:before="0" w:after="0"/>
         <w:ind w:hanging="0" w:start="0" w:end="0"/>
         <w:jc w:val="both"/>
         <w:rPr>
-          <w:rStyle w:val="Ch2abapTextWhitespace"/>
           <w:rFonts w:ascii="Times New Roman" w:hAnsi="Times New Roman" w:eastAsia="Times New Roman" w:cs="Times New Roman"/>
           <w:b w:val="false"/>
           <w:i w:val="false"/>
@@ -21619,20 +20487,10 @@
         <w:pStyle w:val="Normal"/>
         <w:shd w:val="clear" w:fill="FFFFFF"/>
         <w:bidi w:val="0"/>
-        <w:spacing w:before="0" w:after="0"/>
+        <w:spacing w:lineRule="auto" w:line="276" w:before="0" w:after="0"/>
         <w:ind w:hanging="0" w:start="0" w:end="0"/>
         <w:jc w:val="both"/>
-        <w:rPr>
-          <w:rStyle w:val="Ch2abapTextWhitespace"/>
-          <w:b w:val="false"/>
-          <w:i w:val="false"/>
-          <w:i w:val="false"/>
-          <w:color w:val="auto"/>
-          <w:sz w:val="24"/>
-          <w:u w:val="none"/>
-          <w:shd w:fill="auto" w:val="clear"/>
-          <w:lang w:val="zxx"/>
-        </w:rPr>
+        <w:rPr/>
       </w:pPr>
       <w:r>
         <w:rPr>
@@ -21790,20 +20648,10 @@
         <w:pStyle w:val="Normal"/>
         <w:shd w:val="clear" w:fill="FFFFFF"/>
         <w:bidi w:val="0"/>
-        <w:spacing w:before="0" w:after="0"/>
+        <w:spacing w:lineRule="auto" w:line="276" w:before="0" w:after="0"/>
         <w:ind w:hanging="0" w:start="0" w:end="0"/>
         <w:jc w:val="both"/>
-        <w:rPr>
-          <w:rStyle w:val="Ch2abapTextWhitespace"/>
-          <w:b w:val="false"/>
-          <w:i w:val="false"/>
-          <w:i w:val="false"/>
-          <w:color w:val="auto"/>
-          <w:sz w:val="24"/>
-          <w:u w:val="none"/>
-          <w:shd w:fill="auto" w:val="clear"/>
-          <w:lang w:val="zxx"/>
-        </w:rPr>
+        <w:rPr/>
       </w:pPr>
       <w:r>
         <w:rPr>
@@ -21861,19 +20709,10 @@
         <w:pStyle w:val="Normal"/>
         <w:shd w:val="clear" w:fill="FFFFFF"/>
         <w:bidi w:val="0"/>
-        <w:spacing w:before="0" w:after="0"/>
+        <w:spacing w:lineRule="auto" w:line="276" w:before="0" w:after="0"/>
         <w:ind w:hanging="0" w:start="0" w:end="0"/>
         <w:jc w:val="both"/>
-        <w:rPr>
-          <w:b w:val="false"/>
-          <w:i w:val="false"/>
-          <w:i w:val="false"/>
-          <w:color w:val="auto"/>
-          <w:sz w:val="24"/>
-          <w:u w:val="none"/>
-          <w:shd w:fill="auto" w:val="clear"/>
-          <w:lang w:val="zxx"/>
-        </w:rPr>
+        <w:rPr/>
       </w:pPr>
       <w:r>
         <w:rPr>
@@ -21965,11 +20804,10 @@
         <w:pStyle w:val="Normal"/>
         <w:shd w:val="clear" w:fill="FFFFFF"/>
         <w:bidi w:val="0"/>
-        <w:spacing w:before="0" w:after="0"/>
+        <w:spacing w:lineRule="auto" w:line="276" w:before="0" w:after="0"/>
         <w:ind w:hanging="0" w:start="0" w:end="0"/>
         <w:jc w:val="both"/>
         <w:rPr>
-          <w:rStyle w:val="Ch2abapTextWhitespace"/>
           <w:rFonts w:ascii="Times New Roman" w:hAnsi="Times New Roman" w:eastAsia="Times New Roman" w:cs="Times New Roman"/>
           <w:b w:val="false"/>
           <w:i w:val="false"/>
@@ -22001,20 +20839,10 @@
         <w:pStyle w:val="Normal"/>
         <w:shd w:val="clear" w:fill="FFFFFF"/>
         <w:bidi w:val="0"/>
-        <w:spacing w:before="0" w:after="0"/>
+        <w:spacing w:lineRule="auto" w:line="276" w:before="0" w:after="0"/>
         <w:ind w:hanging="0" w:start="0" w:end="0"/>
         <w:jc w:val="both"/>
-        <w:rPr>
-          <w:rStyle w:val="Ch2abapTextWhitespace"/>
-          <w:b w:val="false"/>
-          <w:i w:val="false"/>
-          <w:i w:val="false"/>
-          <w:color w:val="auto"/>
-          <w:sz w:val="24"/>
-          <w:u w:val="none"/>
-          <w:shd w:fill="auto" w:val="clear"/>
-          <w:lang w:val="zxx"/>
-        </w:rPr>
+        <w:rPr/>
       </w:pPr>
       <w:r>
         <w:rPr>
@@ -22172,20 +21000,10 @@
         <w:pStyle w:val="Normal"/>
         <w:shd w:val="clear" w:fill="FFFFFF"/>
         <w:bidi w:val="0"/>
-        <w:spacing w:before="0" w:after="0"/>
+        <w:spacing w:lineRule="auto" w:line="276" w:before="0" w:after="0"/>
         <w:ind w:hanging="0" w:start="0" w:end="0"/>
         <w:jc w:val="both"/>
-        <w:rPr>
-          <w:rStyle w:val="Ch2abapTextWhitespace"/>
-          <w:b w:val="false"/>
-          <w:i w:val="false"/>
-          <w:i w:val="false"/>
-          <w:color w:val="auto"/>
-          <w:sz w:val="24"/>
-          <w:u w:val="none"/>
-          <w:shd w:fill="auto" w:val="clear"/>
-          <w:lang w:val="zxx"/>
-        </w:rPr>
+        <w:rPr/>
       </w:pPr>
       <w:r>
         <w:rPr>
@@ -22243,19 +21061,10 @@
         <w:pStyle w:val="Normal"/>
         <w:shd w:val="clear" w:fill="FFFFFF"/>
         <w:bidi w:val="0"/>
-        <w:spacing w:before="0" w:after="0"/>
+        <w:spacing w:lineRule="auto" w:line="276" w:before="0" w:after="0"/>
         <w:ind w:hanging="0" w:start="0" w:end="0"/>
         <w:jc w:val="both"/>
-        <w:rPr>
-          <w:b w:val="false"/>
-          <w:i w:val="false"/>
-          <w:i w:val="false"/>
-          <w:color w:val="auto"/>
-          <w:sz w:val="24"/>
-          <w:u w:val="none"/>
-          <w:shd w:fill="auto" w:val="clear"/>
-          <w:lang w:val="zxx"/>
-        </w:rPr>
+        <w:rPr/>
       </w:pPr>
       <w:r>
         <w:rPr>
@@ -22347,19 +21156,10 @@
         <w:pStyle w:val="Normal"/>
         <w:shd w:val="clear" w:fill="FFFFFF"/>
         <w:bidi w:val="0"/>
-        <w:spacing w:before="0" w:after="0"/>
+        <w:spacing w:lineRule="auto" w:line="276" w:before="0" w:after="0"/>
         <w:ind w:hanging="0" w:start="0" w:end="0"/>
         <w:jc w:val="both"/>
-        <w:rPr>
-          <w:b w:val="false"/>
-          <w:i w:val="false"/>
-          <w:i w:val="false"/>
-          <w:color w:val="auto"/>
-          <w:sz w:val="24"/>
-          <w:u w:val="none"/>
-          <w:shd w:fill="auto" w:val="clear"/>
-          <w:lang w:val="zxx"/>
-        </w:rPr>
+        <w:rPr/>
       </w:pPr>
       <w:r>
         <w:rPr>
@@ -22384,20 +21184,10 @@
         <w:pStyle w:val="Normal"/>
         <w:shd w:val="clear" w:fill="FFFFFF"/>
         <w:bidi w:val="0"/>
-        <w:spacing w:before="0" w:after="0"/>
+        <w:spacing w:lineRule="auto" w:line="276" w:before="0" w:after="0"/>
         <w:ind w:hanging="0" w:start="0" w:end="0"/>
         <w:jc w:val="both"/>
-        <w:rPr>
-          <w:rStyle w:val="Ch2abapTextWhitespace"/>
-          <w:b w:val="false"/>
-          <w:i w:val="false"/>
-          <w:i w:val="false"/>
-          <w:color w:val="auto"/>
-          <w:sz w:val="24"/>
-          <w:u w:val="none"/>
-          <w:shd w:fill="auto" w:val="clear"/>
-          <w:lang w:val="zxx"/>
-        </w:rPr>
+        <w:rPr/>
       </w:pPr>
       <w:r>
         <w:rPr>
@@ -22555,20 +21345,10 @@
         <w:pStyle w:val="Normal"/>
         <w:shd w:val="clear" w:fill="FFFFFF"/>
         <w:bidi w:val="0"/>
-        <w:spacing w:before="0" w:after="0"/>
+        <w:spacing w:lineRule="auto" w:line="276" w:before="0" w:after="0"/>
         <w:ind w:hanging="0" w:start="0" w:end="0"/>
         <w:jc w:val="both"/>
-        <w:rPr>
-          <w:rStyle w:val="Ch2abapTextWhitespace"/>
-          <w:b w:val="false"/>
-          <w:i w:val="false"/>
-          <w:i w:val="false"/>
-          <w:color w:val="auto"/>
-          <w:sz w:val="24"/>
-          <w:u w:val="none"/>
-          <w:shd w:fill="auto" w:val="clear"/>
-          <w:lang w:val="zxx"/>
-        </w:rPr>
+        <w:rPr/>
       </w:pPr>
       <w:r>
         <w:rPr>
@@ -22626,20 +21406,10 @@
         <w:pStyle w:val="Normal"/>
         <w:shd w:val="clear" w:fill="FFFFFF"/>
         <w:bidi w:val="0"/>
-        <w:spacing w:before="0" w:after="0"/>
+        <w:spacing w:lineRule="auto" w:line="276" w:before="0" w:after="0"/>
         <w:ind w:hanging="0" w:start="0" w:end="0"/>
         <w:jc w:val="both"/>
-        <w:rPr>
-          <w:rStyle w:val="Ch2abapTextWhitespace"/>
-          <w:b w:val="false"/>
-          <w:i w:val="false"/>
-          <w:i w:val="false"/>
-          <w:color w:val="auto"/>
-          <w:sz w:val="24"/>
-          <w:u w:val="none"/>
-          <w:shd w:fill="auto" w:val="clear"/>
-          <w:lang w:val="zxx"/>
-        </w:rPr>
+        <w:rPr/>
       </w:pPr>
       <w:r>
         <w:rPr>
@@ -22714,11 +21484,10 @@
         <w:pStyle w:val="Normal"/>
         <w:shd w:val="clear" w:fill="FFFFFF"/>
         <w:bidi w:val="0"/>
-        <w:spacing w:before="0" w:after="0"/>
+        <w:spacing w:lineRule="auto" w:line="276" w:before="0" w:after="0"/>
         <w:ind w:hanging="0" w:start="0" w:end="0"/>
         <w:jc w:val="both"/>
         <w:rPr>
-          <w:rStyle w:val="Ch2abapTextWhitespace"/>
           <w:rFonts w:ascii="Times New Roman" w:hAnsi="Times New Roman" w:eastAsia="Times New Roman" w:cs="Times New Roman"/>
           <w:b w:val="false"/>
           <w:i w:val="false"/>
@@ -22750,20 +21519,10 @@
         <w:pStyle w:val="Normal"/>
         <w:shd w:val="clear" w:fill="FFFFFF"/>
         <w:bidi w:val="0"/>
-        <w:spacing w:before="0" w:after="0"/>
+        <w:spacing w:lineRule="auto" w:line="276" w:before="0" w:after="0"/>
         <w:ind w:hanging="0" w:start="0" w:end="0"/>
         <w:jc w:val="both"/>
-        <w:rPr>
-          <w:rStyle w:val="Ch2abapTextWhitespace"/>
-          <w:b w:val="false"/>
-          <w:i w:val="false"/>
-          <w:i w:val="false"/>
-          <w:color w:val="auto"/>
-          <w:sz w:val="24"/>
-          <w:u w:val="none"/>
-          <w:shd w:fill="auto" w:val="clear"/>
-          <w:lang w:val="zxx"/>
-        </w:rPr>
+        <w:rPr/>
       </w:pPr>
       <w:r>
         <w:rPr>
@@ -22921,20 +21680,10 @@
         <w:pStyle w:val="Normal"/>
         <w:shd w:val="clear" w:fill="FFFFFF"/>
         <w:bidi w:val="0"/>
-        <w:spacing w:before="0" w:after="0"/>
+        <w:spacing w:lineRule="auto" w:line="276" w:before="0" w:after="0"/>
         <w:ind w:hanging="0" w:start="0" w:end="0"/>
         <w:jc w:val="both"/>
-        <w:rPr>
-          <w:rStyle w:val="Ch2abapTextWhitespace"/>
-          <w:b w:val="false"/>
-          <w:i w:val="false"/>
-          <w:i w:val="false"/>
-          <w:color w:val="auto"/>
-          <w:sz w:val="24"/>
-          <w:u w:val="none"/>
-          <w:shd w:fill="auto" w:val="clear"/>
-          <w:lang w:val="zxx"/>
-        </w:rPr>
+        <w:rPr/>
       </w:pPr>
       <w:r>
         <w:rPr>
@@ -22992,19 +21741,10 @@
         <w:pStyle w:val="Normal"/>
         <w:shd w:val="clear" w:fill="FFFFFF"/>
         <w:bidi w:val="0"/>
-        <w:spacing w:before="0" w:after="0"/>
+        <w:spacing w:lineRule="auto" w:line="276" w:before="0" w:after="0"/>
         <w:ind w:hanging="0" w:start="0" w:end="0"/>
         <w:jc w:val="both"/>
-        <w:rPr>
-          <w:b w:val="false"/>
-          <w:i w:val="false"/>
-          <w:i w:val="false"/>
-          <w:color w:val="auto"/>
-          <w:sz w:val="24"/>
-          <w:u w:val="none"/>
-          <w:shd w:fill="auto" w:val="clear"/>
-          <w:lang w:val="zxx"/>
-        </w:rPr>
+        <w:rPr/>
       </w:pPr>
       <w:r>
         <w:rPr>
@@ -23096,11 +21836,10 @@
         <w:pStyle w:val="Normal"/>
         <w:shd w:val="clear" w:fill="FFFFFF"/>
         <w:bidi w:val="0"/>
-        <w:spacing w:before="0" w:after="0"/>
+        <w:spacing w:lineRule="auto" w:line="276" w:before="0" w:after="0"/>
         <w:ind w:hanging="0" w:start="0" w:end="0"/>
         <w:jc w:val="both"/>
         <w:rPr>
-          <w:rStyle w:val="Ch2abapTextWhitespace"/>
           <w:rFonts w:ascii="Times New Roman" w:hAnsi="Times New Roman" w:eastAsia="Times New Roman" w:cs="Times New Roman"/>
           <w:b w:val="false"/>
           <w:i w:val="false"/>
@@ -23132,20 +21871,10 @@
         <w:pStyle w:val="Normal"/>
         <w:shd w:val="clear" w:fill="FFFFFF"/>
         <w:bidi w:val="0"/>
-        <w:spacing w:before="0" w:after="0"/>
+        <w:spacing w:lineRule="auto" w:line="276" w:before="0" w:after="0"/>
         <w:ind w:hanging="0" w:start="0" w:end="0"/>
         <w:jc w:val="both"/>
-        <w:rPr>
-          <w:rStyle w:val="Ch2abapTextWhitespace"/>
-          <w:b w:val="false"/>
-          <w:i w:val="false"/>
-          <w:i w:val="false"/>
-          <w:color w:val="auto"/>
-          <w:sz w:val="24"/>
-          <w:u w:val="none"/>
-          <w:shd w:fill="auto" w:val="clear"/>
-          <w:lang w:val="zxx"/>
-        </w:rPr>
+        <w:rPr/>
       </w:pPr>
       <w:r>
         <w:rPr>
@@ -23269,20 +21998,10 @@
         <w:pStyle w:val="Normal"/>
         <w:shd w:val="clear" w:fill="FFFFFF"/>
         <w:bidi w:val="0"/>
-        <w:spacing w:before="0" w:after="0"/>
+        <w:spacing w:lineRule="auto" w:line="276" w:before="0" w:after="0"/>
         <w:ind w:hanging="0" w:start="0" w:end="0"/>
         <w:jc w:val="both"/>
-        <w:rPr>
-          <w:rStyle w:val="Ch2abapTextWhitespace"/>
-          <w:b w:val="false"/>
-          <w:i w:val="false"/>
-          <w:i w:val="false"/>
-          <w:color w:val="auto"/>
-          <w:sz w:val="24"/>
-          <w:u w:val="none"/>
-          <w:shd w:fill="auto" w:val="clear"/>
-          <w:lang w:val="zxx"/>
-        </w:rPr>
+        <w:rPr/>
       </w:pPr>
       <w:r>
         <w:rPr>
@@ -23423,20 +22142,10 @@
         <w:pStyle w:val="Normal"/>
         <w:shd w:val="clear" w:fill="FFFFFF"/>
         <w:bidi w:val="0"/>
-        <w:spacing w:before="0" w:after="0"/>
+        <w:spacing w:lineRule="auto" w:line="276" w:before="0" w:after="0"/>
         <w:ind w:hanging="0" w:start="0" w:end="0"/>
         <w:jc w:val="both"/>
-        <w:rPr>
-          <w:rStyle w:val="Ch2abapTextWhitespace"/>
-          <w:b w:val="false"/>
-          <w:i w:val="false"/>
-          <w:i w:val="false"/>
-          <w:color w:val="auto"/>
-          <w:sz w:val="24"/>
-          <w:u w:val="none"/>
-          <w:shd w:fill="auto" w:val="clear"/>
-          <w:lang w:val="zxx"/>
-        </w:rPr>
+        <w:rPr/>
       </w:pPr>
       <w:r>
         <w:rPr>
@@ -23758,20 +22467,10 @@
         <w:pStyle w:val="Normal"/>
         <w:shd w:val="clear" w:fill="FFFFFF"/>
         <w:bidi w:val="0"/>
-        <w:spacing w:before="0" w:after="0"/>
+        <w:spacing w:lineRule="auto" w:line="276" w:before="0" w:after="0"/>
         <w:ind w:hanging="0" w:start="0" w:end="0"/>
         <w:jc w:val="both"/>
-        <w:rPr>
-          <w:rStyle w:val="Ch2abapTextWhitespace"/>
-          <w:b w:val="false"/>
-          <w:i w:val="false"/>
-          <w:i w:val="false"/>
-          <w:color w:val="auto"/>
-          <w:sz w:val="24"/>
-          <w:u w:val="none"/>
-          <w:shd w:fill="auto" w:val="clear"/>
-          <w:lang w:val="zxx"/>
-        </w:rPr>
+        <w:rPr/>
       </w:pPr>
       <w:r>
         <w:rPr>
@@ -24046,11 +22745,10 @@
         <w:pStyle w:val="Normal"/>
         <w:shd w:val="clear" w:fill="FFFFFF"/>
         <w:bidi w:val="0"/>
-        <w:spacing w:before="0" w:after="0"/>
+        <w:spacing w:lineRule="auto" w:line="276" w:before="0" w:after="0"/>
         <w:ind w:hanging="0" w:start="0" w:end="0"/>
         <w:jc w:val="both"/>
         <w:rPr>
-          <w:rStyle w:val="Ch2abapTextWhitespace"/>
           <w:rFonts w:ascii="Times New Roman" w:hAnsi="Times New Roman" w:eastAsia="Times New Roman" w:cs="Times New Roman"/>
           <w:b w:val="false"/>
           <w:i w:val="false"/>
@@ -24082,20 +22780,10 @@
         <w:pStyle w:val="Normal"/>
         <w:shd w:val="clear" w:fill="FFFFFF"/>
         <w:bidi w:val="0"/>
-        <w:spacing w:before="0" w:after="0"/>
+        <w:spacing w:lineRule="auto" w:line="276" w:before="0" w:after="0"/>
         <w:ind w:hanging="0" w:start="0" w:end="0"/>
         <w:jc w:val="both"/>
-        <w:rPr>
-          <w:rStyle w:val="Ch2abapTextWhitespace"/>
-          <w:b w:val="false"/>
-          <w:i w:val="false"/>
-          <w:i w:val="false"/>
-          <w:color w:val="auto"/>
-          <w:sz w:val="24"/>
-          <w:u w:val="none"/>
-          <w:shd w:fill="auto" w:val="clear"/>
-          <w:lang w:val="zxx"/>
-        </w:rPr>
+        <w:rPr/>
       </w:pPr>
       <w:r>
         <w:rPr>
@@ -24221,20 +22909,10 @@
         <w:pStyle w:val="Normal"/>
         <w:shd w:val="clear" w:fill="FFFFFF"/>
         <w:bidi w:val="0"/>
-        <w:spacing w:before="0" w:after="0"/>
+        <w:spacing w:lineRule="auto" w:line="276" w:before="0" w:after="0"/>
         <w:ind w:hanging="0" w:start="0" w:end="0"/>
         <w:jc w:val="both"/>
-        <w:rPr>
-          <w:rStyle w:val="Ch2abapTextWhitespace"/>
-          <w:b w:val="false"/>
-          <w:i w:val="false"/>
-          <w:i w:val="false"/>
-          <w:color w:val="auto"/>
-          <w:sz w:val="24"/>
-          <w:u w:val="none"/>
-          <w:shd w:fill="auto" w:val="clear"/>
-          <w:lang w:val="zxx"/>
-        </w:rPr>
+        <w:rPr/>
       </w:pPr>
       <w:r>
         <w:rPr>
@@ -24292,11 +22970,10 @@
         <w:pStyle w:val="Normal"/>
         <w:shd w:val="clear" w:fill="FFFFFF"/>
         <w:bidi w:val="0"/>
-        <w:spacing w:before="0" w:after="0"/>
+        <w:spacing w:lineRule="auto" w:line="276" w:before="0" w:after="0"/>
         <w:ind w:hanging="0" w:start="0" w:end="0"/>
         <w:jc w:val="both"/>
         <w:rPr>
-          <w:rStyle w:val="Ch2abapTextWhitespace"/>
           <w:rFonts w:ascii="Times New Roman" w:hAnsi="Times New Roman" w:eastAsia="Times New Roman" w:cs="Times New Roman"/>
           <w:b w:val="false"/>
           <w:i w:val="false"/>
@@ -24328,20 +23005,10 @@
         <w:pStyle w:val="Normal"/>
         <w:shd w:val="clear" w:fill="FFFFFF"/>
         <w:bidi w:val="0"/>
-        <w:spacing w:before="0" w:after="0"/>
+        <w:spacing w:lineRule="auto" w:line="276" w:before="0" w:after="0"/>
         <w:ind w:hanging="0" w:start="0" w:end="0"/>
         <w:jc w:val="both"/>
-        <w:rPr>
-          <w:rStyle w:val="Ch2abapTextWhitespace"/>
-          <w:b w:val="false"/>
-          <w:i w:val="false"/>
-          <w:i w:val="false"/>
-          <w:color w:val="auto"/>
-          <w:sz w:val="24"/>
-          <w:u w:val="none"/>
-          <w:shd w:fill="auto" w:val="clear"/>
-          <w:lang w:val="zxx"/>
-        </w:rPr>
+        <w:rPr/>
       </w:pPr>
       <w:r>
         <w:rPr>
@@ -24482,11 +23149,10 @@
         <w:pStyle w:val="Normal"/>
         <w:shd w:val="clear" w:fill="FFFFFF"/>
         <w:bidi w:val="0"/>
-        <w:spacing w:before="0" w:after="0"/>
+        <w:spacing w:lineRule="auto" w:line="276" w:before="0" w:after="0"/>
         <w:ind w:hanging="0" w:start="0" w:end="0"/>
         <w:jc w:val="both"/>
         <w:rPr>
-          <w:rStyle w:val="Ch2abapTextWhitespace"/>
           <w:rFonts w:ascii="Times New Roman" w:hAnsi="Times New Roman" w:eastAsia="Times New Roman" w:cs="Times New Roman"/>
           <w:b w:val="false"/>
           <w:i w:val="false"/>
@@ -24518,20 +23184,10 @@
         <w:pStyle w:val="Normal"/>
         <w:shd w:val="clear" w:fill="FFFFFF"/>
         <w:bidi w:val="0"/>
-        <w:spacing w:before="0" w:after="0"/>
+        <w:spacing w:lineRule="auto" w:line="276" w:before="0" w:after="0"/>
         <w:ind w:hanging="0" w:start="0" w:end="0"/>
         <w:jc w:val="both"/>
-        <w:rPr>
-          <w:rStyle w:val="Ch2abapTextWhitespace"/>
-          <w:b w:val="false"/>
-          <w:i w:val="false"/>
-          <w:i w:val="false"/>
-          <w:color w:val="auto"/>
-          <w:sz w:val="24"/>
-          <w:u w:val="none"/>
-          <w:shd w:fill="auto" w:val="clear"/>
-          <w:lang w:val="zxx"/>
-        </w:rPr>
+        <w:rPr/>
       </w:pPr>
       <w:r>
         <w:rPr>
@@ -24673,19 +23329,10 @@
         <w:pStyle w:val="Normal"/>
         <w:shd w:val="clear" w:fill="FFFFFF"/>
         <w:bidi w:val="0"/>
-        <w:spacing w:before="0" w:after="0"/>
+        <w:spacing w:lineRule="auto" w:line="276" w:before="0" w:after="0"/>
         <w:ind w:hanging="0" w:start="0" w:end="0"/>
         <w:jc w:val="both"/>
-        <w:rPr>
-          <w:b w:val="false"/>
-          <w:i w:val="false"/>
-          <w:i w:val="false"/>
-          <w:color w:val="auto"/>
-          <w:sz w:val="24"/>
-          <w:u w:val="none"/>
-          <w:shd w:fill="auto" w:val="clear"/>
-          <w:lang w:val="zxx"/>
-        </w:rPr>
+        <w:rPr/>
       </w:pPr>
       <w:r>
         <w:rPr>
@@ -24725,13 +23372,10 @@
       <w:pPr>
         <w:pStyle w:val="Normal"/>
         <w:bidi w:val="0"/>
-        <w:spacing w:before="0" w:after="0"/>
+        <w:spacing w:lineRule="auto" w:line="360" w:before="0" w:after="0"/>
         <w:ind w:firstLine="720" w:start="0" w:end="0"/>
         <w:jc w:val="both"/>
-        <w:rPr>
-          <w:b/>
-          <w:bCs/>
-        </w:rPr>
+        <w:rPr/>
       </w:pPr>
       <w:r>
         <w:rPr>

</xml_diff>